<commit_message>
seds revisions and cover letter
</commit_message>
<xml_diff>
--- a/revisions_for_HydroBio_accept/fortino_sed_MS_accepted_revised.docx
+++ b/revisions_for_HydroBio_accept/fortino_sed_MS_accepted_revised.docx
@@ -360,7 +360,7 @@
           <w:sz w:val="24"/>
           <w:szCs w:val="24"/>
         </w:rPr>
-        <w:t xml:space="preserve">factors that affect its production and removal. We surveyed the percent sediment organic matter of 22 lakes in the Alaskan Arctic and the rate of organic matter loss with sediment age in 3 lakes in the same region.  The lakes showed organic matter </w:t>
+        <w:t xml:space="preserve">factors that affect its production and removal. We surveyed the percent sediment organic matter of 22 lakes in the Alaskan Arctic and the rate of organic matter loss with sediment age in 3 lakes in the same region.  The lakes showed organic matter loss with </w:t>
       </w:r>
       <w:r>
         <w:rPr>
@@ -368,7 +368,7 @@
           <w:szCs w:val="24"/>
         </w:rPr>
         <w:lastRenderedPageBreak/>
-        <w:t>loss with sediment depth, consistent with the biological oxidation of organic matter.  The variation in sediment organic matter among lakes was greater than the variation between shallow and deep locations within the same lake, which is consistent with lan</w:t>
+        <w:t>sediment depth, consistent with the biological oxidation of organic matter.  The variation in sediment organic matter among lakes was greater than the variation between shallow and deep locations within the same lake, which is consistent with lan</w:t>
       </w:r>
       <w:r>
         <w:rPr>
@@ -565,7 +565,25 @@
           <w:sz w:val="24"/>
           <w:szCs w:val="24"/>
         </w:rPr>
-        <w:t xml:space="preserve">The amount of organic matter present in lake sediments results from the balance of organic matter inputs and losses. Gross primary production and detrital import increase the amount of organic matter in the system, while respiration, organic matter export, and non-biological oxidation remove organic </w:t>
+        <w:t xml:space="preserve">The amount of organic matter present in lake sediments results from the balance of organic matter inputs and losses. Gross primary production and detrital import increase the amount of organic matter in the system, while respiration, organic matter export, and non-biological oxidation remove organic matter (Lovett et al.  2006). </w:t>
+      </w:r>
+      <w:proofErr w:type="gramStart"/>
+      <w:r>
+        <w:rPr>
+          <w:rFonts w:ascii="Times" w:hAnsi="Times"/>
+          <w:sz w:val="24"/>
+          <w:szCs w:val="24"/>
+        </w:rPr>
+        <w:t>However</w:t>
+      </w:r>
+      <w:proofErr w:type="gramEnd"/>
+      <w:r>
+        <w:rPr>
+          <w:rFonts w:ascii="Times" w:hAnsi="Times"/>
+          <w:sz w:val="24"/>
+          <w:szCs w:val="24"/>
+        </w:rPr>
+        <w:t xml:space="preserve">, in most lake sediments, the losses due to non-biological </w:t>
       </w:r>
       <w:r>
         <w:rPr>
@@ -574,25 +592,7 @@
           <w:szCs w:val="24"/>
         </w:rPr>
         <w:lastRenderedPageBreak/>
-        <w:t xml:space="preserve">matter (Lovett et al.  2006). </w:t>
-      </w:r>
-      <w:proofErr w:type="gramStart"/>
-      <w:r>
-        <w:rPr>
-          <w:rFonts w:ascii="Times" w:hAnsi="Times"/>
-          <w:sz w:val="24"/>
-          <w:szCs w:val="24"/>
-        </w:rPr>
-        <w:t>However</w:t>
-      </w:r>
-      <w:proofErr w:type="gramEnd"/>
-      <w:r>
-        <w:rPr>
-          <w:rFonts w:ascii="Times" w:hAnsi="Times"/>
-          <w:sz w:val="24"/>
-          <w:szCs w:val="24"/>
-        </w:rPr>
-        <w:t xml:space="preserve">, in most lake sediments, the losses due to non-biological oxidation and fluvial export are likely minimal.  In oligotrophic lakes typical of those in the Arctic, primary production is often limited. Low water column primary production results in relatively small exports of </w:t>
+        <w:t xml:space="preserve">oxidation and fluvial export are likely minimal.  In oligotrophic lakes typical of those in the Arctic, primary production is often limited. Low water column primary production results in relatively small exports of </w:t>
       </w:r>
       <w:proofErr w:type="spellStart"/>
       <w:r>
@@ -996,7 +996,7 @@
           <w:sz w:val="24"/>
           <w:szCs w:val="24"/>
         </w:rPr>
-        <w:t xml:space="preserve"> Lake, but such descriptions are valuable to characterize the scale and magnitude of sediment organic matter variation.  Since the organic matter content of a sediment sample will reflect the integrated effects of organic </w:t>
+        <w:t xml:space="preserve"> Lake, but such descriptions are valuable to characterize the scale and magnitude of sediment organic matter variation.  Since the organic matter content of a sediment sample will reflect the integrated effects of organic matter production, deposition and mineralization history, we hypothesized that variation in the organic </w:t>
       </w:r>
       <w:r>
         <w:rPr>
@@ -1005,7 +1005,7 @@
           <w:szCs w:val="24"/>
         </w:rPr>
         <w:lastRenderedPageBreak/>
-        <w:t xml:space="preserve">matter production, deposition and mineralization history, we hypothesized that variation in the organic matter content of the sediments of lakes surrounding </w:t>
+        <w:t xml:space="preserve">matter content of the sediments of lakes surrounding </w:t>
       </w:r>
       <w:proofErr w:type="spellStart"/>
       <w:r>
@@ -1308,8 +1308,27 @@
           <w:sz w:val="24"/>
           <w:szCs w:val="24"/>
         </w:rPr>
-        <w:t xml:space="preserve"> drift phase II drift which is </w:t>
-      </w:r>
+        <w:t xml:space="preserve"> drift phase II drift which is between 25 and 11.5 </w:t>
+      </w:r>
+      <w:proofErr w:type="spellStart"/>
+      <w:r>
+        <w:rPr>
+          <w:rFonts w:ascii="Times" w:hAnsi="Times"/>
+          <w:sz w:val="24"/>
+          <w:szCs w:val="24"/>
+        </w:rPr>
+        <w:t>ka</w:t>
+      </w:r>
+      <w:proofErr w:type="spellEnd"/>
+      <w:r>
+        <w:rPr>
+          <w:rFonts w:ascii="Times" w:hAnsi="Times"/>
+          <w:sz w:val="24"/>
+          <w:szCs w:val="24"/>
+        </w:rPr>
+        <w:t xml:space="preserve"> Hamilton 2003). Lakes E–2 and E–pond are on the phase I drift which has an age of 120 to 55 </w:t>
+      </w:r>
+      <w:proofErr w:type="spellStart"/>
       <w:r>
         <w:rPr>
           <w:rFonts w:ascii="Times" w:hAnsi="Times"/>
@@ -1317,33 +1336,6 @@
           <w:szCs w:val="24"/>
         </w:rPr>
         <w:lastRenderedPageBreak/>
-        <w:t xml:space="preserve">between 25 and 11.5 </w:t>
-      </w:r>
-      <w:proofErr w:type="spellStart"/>
-      <w:r>
-        <w:rPr>
-          <w:rFonts w:ascii="Times" w:hAnsi="Times"/>
-          <w:sz w:val="24"/>
-          <w:szCs w:val="24"/>
-        </w:rPr>
-        <w:t>ka</w:t>
-      </w:r>
-      <w:proofErr w:type="spellEnd"/>
-      <w:r>
-        <w:rPr>
-          <w:rFonts w:ascii="Times" w:hAnsi="Times"/>
-          <w:sz w:val="24"/>
-          <w:szCs w:val="24"/>
-        </w:rPr>
-        <w:t xml:space="preserve"> Hamilton 2003). Lakes E–2 and E–pond are on the phase I drift which has an age of 120 to 55 </w:t>
-      </w:r>
-      <w:proofErr w:type="spellStart"/>
-      <w:r>
-        <w:rPr>
-          <w:rFonts w:ascii="Times" w:hAnsi="Times"/>
-          <w:sz w:val="24"/>
-          <w:szCs w:val="24"/>
-        </w:rPr>
         <w:t>ka</w:t>
       </w:r>
       <w:proofErr w:type="spellEnd"/>
@@ -1618,7 +1610,16 @@
           <w:sz w:val="24"/>
           <w:szCs w:val="24"/>
         </w:rPr>
-        <w:t xml:space="preserve"> was extracted from these sediments via centrifugation (1000 or 2000 rpm for 30 min) and the sediments were transferred to glass 20 ml scintillation vials. All sediments were dried at 40 - 60</w:t>
+        <w:t xml:space="preserve"> was extracted from these sediments via centrifugation (1000 or 2000 rpm for 30 min) and the sediments were transferred to glass 20 ml scintillation vials. All </w:t>
+      </w:r>
+      <w:r>
+        <w:rPr>
+          <w:rFonts w:ascii="Times" w:hAnsi="Times"/>
+          <w:sz w:val="24"/>
+          <w:szCs w:val="24"/>
+        </w:rPr>
+        <w:lastRenderedPageBreak/>
+        <w:t>sediments were dried at 40 - 60</w:t>
       </w:r>
       <w:r>
         <w:rPr>
@@ -1652,16 +1653,7 @@
           <w:sz w:val="24"/>
           <w:szCs w:val="24"/>
         </w:rPr>
-        <w:t xml:space="preserve"> C for 12 h. The proportion of organic matter in the sediments was determined via loss on </w:t>
-      </w:r>
-      <w:r>
-        <w:rPr>
-          <w:rFonts w:ascii="Times" w:hAnsi="Times"/>
-          <w:sz w:val="24"/>
-          <w:szCs w:val="24"/>
-        </w:rPr>
-        <w:lastRenderedPageBreak/>
-        <w:t>ignition (LOI) where the mass lost from the dried sediments after combustion for 4 h at 550</w:t>
+        <w:t xml:space="preserve"> C for 12 h. The proportion of organic matter in the sediments was determined via loss on ignition (LOI) where the mass lost from the dried sediments after combustion for 4 h at 550</w:t>
       </w:r>
       <w:r>
         <w:rPr>
@@ -2191,7 +2183,23 @@
           <w:sz w:val="24"/>
           <w:szCs w:val="24"/>
         </w:rPr>
-        <w:t>. Accumulation rates were calculated using the constant initial concentration (CIC) model (Appleby &amp; Oldfield, 1992).</w:t>
+        <w:t>. Accumulation rates were calculated using the constant initial concentration (CIC) model (Appleby &amp; Oldfield, 1992)</w:t>
+      </w:r>
+      <w:r>
+        <w:rPr>
+          <w:rFonts w:ascii="Times" w:hAnsi="Times"/>
+          <w:sz w:val="24"/>
+          <w:szCs w:val="24"/>
+        </w:rPr>
+        <w:t xml:space="preserve"> fit to the portion of the sediment profile below the surface mixed layer, if mixing was evident</w:t>
+      </w:r>
+      <w:r>
+        <w:rPr>
+          <w:rFonts w:ascii="Times" w:hAnsi="Times"/>
+          <w:sz w:val="24"/>
+          <w:szCs w:val="24"/>
+        </w:rPr>
+        <w:t>.</w:t>
       </w:r>
     </w:p>
     <w:p>
@@ -2225,7 +2233,16 @@
           <w:sz w:val="24"/>
           <w:szCs w:val="24"/>
         </w:rPr>
-        <w:t>The mean percent organic matter content of the sediments (hereafter, mean percent organic matter) was calculated by averaging the percent organic matter in each sediment slice across the entire 10 cm core. The percent organic matter of the sediments near the sediment-water interface (hereafter, surface percent organic matter) is the average of the replicate measures of percent organic matter in the 0 - 1 cm core slice.  To evaluate the general pattern of change in percent organic matter with depth, we evaluated the degree of correlation between mean and surface percent organic matter with Pearson’s correlation, and tested whether surface percent organic matter was greater than mean percent organic matter in each lake using a paired t-test.</w:t>
+        <w:t xml:space="preserve">The mean percent organic matter content of the sediments (hereafter, mean percent organic matter) was calculated by averaging the percent organic matter in each sediment slice across the entire 10 cm core. The percent organic matter of the sediments near the sediment-water interface (hereafter, surface percent organic matter) is the average of the replicate measures of percent organic matter in the 0 - 1 cm core slice.  To evaluate the general pattern of change in percent organic matter with depth, we evaluated the degree of correlation between mean and surface percent organic matter with Pearson’s </w:t>
+      </w:r>
+      <w:r>
+        <w:rPr>
+          <w:rFonts w:ascii="Times" w:hAnsi="Times"/>
+          <w:sz w:val="24"/>
+          <w:szCs w:val="24"/>
+        </w:rPr>
+        <w:lastRenderedPageBreak/>
+        <w:t>correlation, and tested whether surface percent organic matter was greater than mean percent organic matter in each lake using a paired t-test.</w:t>
       </w:r>
     </w:p>
     <w:p>
@@ -2239,7 +2256,6 @@
           <w:sz w:val="24"/>
           <w:szCs w:val="24"/>
         </w:rPr>
-        <w:lastRenderedPageBreak/>
         <w:tab/>
         <w:t xml:space="preserve">In the 3 lakes with dated sediments (i.e., E-4, S-3, and GTH 91), we estimated the rate of sediment organic matter loss with sediment depth in the deep cores by fitting a linear model (least squares) to the change in percent sediment organic matter with depth below the sediment mixing depth identified by the </w:t>
       </w:r>
@@ -2485,7 +2501,16 @@
           <w:sz w:val="24"/>
           <w:szCs w:val="24"/>
         </w:rPr>
-        <w:t xml:space="preserve"> 2.9) m respectively (Table 2). The surface percent organic matter and the mean percent organic matter of the same core were highly correlated (r = 0.86, </w:t>
+        <w:t xml:space="preserve"> 2.9) m respectively (Table 2). The surface percent organic matter and the mean percent organic matter </w:t>
+      </w:r>
+      <w:r>
+        <w:rPr>
+          <w:rFonts w:ascii="Times" w:hAnsi="Times"/>
+          <w:sz w:val="24"/>
+          <w:szCs w:val="24"/>
+        </w:rPr>
+        <w:lastRenderedPageBreak/>
+        <w:t xml:space="preserve">of the same core were highly correlated (r = 0.86, </w:t>
       </w:r>
       <w:proofErr w:type="spellStart"/>
       <w:r>
@@ -2521,16 +2546,7 @@
           <w:sz w:val="24"/>
           <w:szCs w:val="24"/>
         </w:rPr>
-        <w:t xml:space="preserve"> = 32, p = 0.0004; Fig. 2). </w:t>
-      </w:r>
-      <w:r>
-        <w:rPr>
-          <w:rFonts w:ascii="Times" w:hAnsi="Times"/>
-          <w:sz w:val="24"/>
-          <w:szCs w:val="24"/>
-        </w:rPr>
-        <w:lastRenderedPageBreak/>
-        <w:t xml:space="preserve">The only lakes that did not fit this pattern were lakes S–11 and GTH 98, which had much higher percent organic matter in the sediments near the sediment-water interface than in the sediments overall (Fig. 2). </w:t>
+        <w:t xml:space="preserve"> = 32, p = 0.0004; Fig. 2). The only lakes that did not fit this pattern were lakes S–11 and GTH 98, which had much higher percent organic matter in the sediments near the sediment-water interface than in the sediments overall (Fig. 2). </w:t>
       </w:r>
     </w:p>
     <w:p>
@@ -2696,7 +2712,48 @@
           <w:sz w:val="24"/>
           <w:szCs w:val="24"/>
         </w:rPr>
-        <w:t>Pb profiles of lakes E–4 and S–3 showed evidence of sediment mixing down to 3 and 5 cm respectively but there was no evidence of mixing in lake GTH 91 (Fig. 5). The deep sediments of lake E–4 are accumulating at 12.00 mg cm</w:t>
+        <w:t xml:space="preserve">Pb profiles of lakes E–4 and S–3 showed evidence of sediment mixing down to 3 and </w:t>
+      </w:r>
+      <w:r>
+        <w:rPr>
+          <w:rFonts w:ascii="Times" w:hAnsi="Times"/>
+          <w:sz w:val="24"/>
+          <w:szCs w:val="24"/>
+        </w:rPr>
+        <w:lastRenderedPageBreak/>
+        <w:t xml:space="preserve">5 cm respectively but there was no evidence of mixing in lake GTH 91 (Fig. 5). </w:t>
+      </w:r>
+      <w:r>
+        <w:rPr>
+          <w:rFonts w:ascii="Times" w:hAnsi="Times"/>
+          <w:sz w:val="24"/>
+          <w:szCs w:val="24"/>
+        </w:rPr>
+        <w:t>The exponential decay mo</w:t>
+      </w:r>
+      <w:r>
+        <w:rPr>
+          <w:rFonts w:ascii="Times" w:hAnsi="Times"/>
+          <w:sz w:val="24"/>
+          <w:szCs w:val="24"/>
+        </w:rPr>
+        <w:t xml:space="preserve">del </w:t>
+      </w:r>
+      <w:r>
+        <w:rPr>
+          <w:rFonts w:ascii="Times" w:hAnsi="Times"/>
+          <w:sz w:val="24"/>
+          <w:szCs w:val="24"/>
+        </w:rPr>
+        <w:t xml:space="preserve">fit </w:t>
+      </w:r>
+      <w:r>
+        <w:rPr>
+          <w:rFonts w:ascii="Times" w:hAnsi="Times"/>
+          <w:sz w:val="24"/>
+          <w:szCs w:val="24"/>
+        </w:rPr>
+        <w:t>(R</w:t>
       </w:r>
       <w:r>
         <w:rPr>
@@ -2705,6 +2762,120 @@
           <w:szCs w:val="24"/>
           <w:vertAlign w:val="superscript"/>
         </w:rPr>
+        <w:t>2</w:t>
+      </w:r>
+      <w:r>
+        <w:rPr>
+          <w:rFonts w:ascii="Times" w:hAnsi="Times"/>
+          <w:sz w:val="24"/>
+          <w:szCs w:val="24"/>
+        </w:rPr>
+        <w:t xml:space="preserve">) </w:t>
+      </w:r>
+      <w:r>
+        <w:rPr>
+          <w:rFonts w:ascii="Times" w:hAnsi="Times"/>
+          <w:sz w:val="24"/>
+          <w:szCs w:val="24"/>
+        </w:rPr>
+        <w:t xml:space="preserve">for the unmixed portion of the </w:t>
+      </w:r>
+      <w:r>
+        <w:rPr>
+          <w:rFonts w:ascii="Times" w:hAnsi="Times"/>
+          <w:sz w:val="24"/>
+          <w:szCs w:val="24"/>
+          <w:vertAlign w:val="superscript"/>
+        </w:rPr>
+        <w:t>210</w:t>
+      </w:r>
+      <w:r>
+        <w:rPr>
+          <w:rFonts w:ascii="Times" w:hAnsi="Times"/>
+          <w:sz w:val="24"/>
+          <w:szCs w:val="24"/>
+        </w:rPr>
+        <w:t>Pb profile in lakes E-4</w:t>
+      </w:r>
+      <w:r>
+        <w:rPr>
+          <w:rFonts w:ascii="Times" w:hAnsi="Times"/>
+          <w:sz w:val="24"/>
+          <w:szCs w:val="24"/>
+        </w:rPr>
+        <w:t xml:space="preserve"> (n = 8)</w:t>
+      </w:r>
+      <w:r>
+        <w:rPr>
+          <w:rFonts w:ascii="Times" w:hAnsi="Times"/>
+          <w:sz w:val="24"/>
+          <w:szCs w:val="24"/>
+        </w:rPr>
+        <w:t>, S-3</w:t>
+      </w:r>
+      <w:r>
+        <w:rPr>
+          <w:rFonts w:ascii="Times" w:hAnsi="Times"/>
+          <w:sz w:val="24"/>
+          <w:szCs w:val="24"/>
+        </w:rPr>
+        <w:t xml:space="preserve"> (n = 6)</w:t>
+      </w:r>
+      <w:r>
+        <w:rPr>
+          <w:rFonts w:ascii="Times" w:hAnsi="Times"/>
+          <w:sz w:val="24"/>
+          <w:szCs w:val="24"/>
+        </w:rPr>
+        <w:t>, and GTH 91</w:t>
+      </w:r>
+      <w:r>
+        <w:rPr>
+          <w:rFonts w:ascii="Times" w:hAnsi="Times"/>
+          <w:sz w:val="24"/>
+          <w:szCs w:val="24"/>
+        </w:rPr>
+        <w:t xml:space="preserve"> (n = 8)</w:t>
+      </w:r>
+      <w:r>
+        <w:rPr>
+          <w:rFonts w:ascii="Times" w:hAnsi="Times"/>
+          <w:sz w:val="24"/>
+          <w:szCs w:val="24"/>
+        </w:rPr>
+        <w:t xml:space="preserve"> was </w:t>
+      </w:r>
+      <w:r>
+        <w:rPr>
+          <w:rFonts w:ascii="Times" w:hAnsi="Times"/>
+          <w:sz w:val="24"/>
+          <w:szCs w:val="24"/>
+        </w:rPr>
+        <w:t>0.97, 0.93, and 0.98, respectively (Fig. 5).</w:t>
+      </w:r>
+      <w:r>
+        <w:rPr>
+          <w:rFonts w:ascii="Times" w:hAnsi="Times"/>
+          <w:sz w:val="24"/>
+          <w:szCs w:val="24"/>
+        </w:rPr>
+        <w:t xml:space="preserve"> </w:t>
+      </w:r>
+      <w:r>
+        <w:rPr>
+          <w:rFonts w:ascii="Times" w:hAnsi="Times"/>
+          <w:sz w:val="24"/>
+          <w:szCs w:val="24"/>
+        </w:rPr>
+        <w:t>The deep sediments of lake E–4 are accumulating at 12.00 mg cm</w:t>
+      </w:r>
+      <w:r>
+        <w:rPr>
+          <w:rFonts w:ascii="Times" w:hAnsi="Times"/>
+          <w:sz w:val="24"/>
+          <w:szCs w:val="24"/>
+          <w:vertAlign w:val="superscript"/>
+        </w:rPr>
         <w:t>-2</w:t>
       </w:r>
       <w:r>
@@ -2764,16 +2935,7 @@
           <w:sz w:val="24"/>
           <w:szCs w:val="24"/>
         </w:rPr>
-        <w:t xml:space="preserve"> </w:t>
-      </w:r>
-      <w:r>
-        <w:rPr>
-          <w:rFonts w:ascii="Times" w:hAnsi="Times"/>
-          <w:sz w:val="24"/>
-          <w:szCs w:val="24"/>
-        </w:rPr>
-        <w:lastRenderedPageBreak/>
-        <w:t>accumulation rate measured in lake S-3. Lake GTH 91 is intermediate with a sediment accumulation rate of 8.11 mg cm</w:t>
+        <w:t xml:space="preserve"> accumulation rate measured in lake S-3. Lake GTH 91 is intermediate with a sediment accumulation rate of 8.11 mg cm</w:t>
       </w:r>
       <w:r>
         <w:rPr>
@@ -3013,7 +3175,16 @@
           <w:sz w:val="24"/>
           <w:szCs w:val="24"/>
         </w:rPr>
-        <w:t xml:space="preserve">located on acidic tundra underlain by permafrost (Ping 1998), which should greatly limit the input of inorganic sediment from the watershed. This observation is supported by the fact that the two lakes with the lowest mean percent organic matter (GTH 112 and EX 1; Table 2) are located on loess deposits (Hamilton 2003, </w:t>
+        <w:t xml:space="preserve">located on acidic tundra underlain by permafrost (Ping 1998), which should greatly </w:t>
+      </w:r>
+      <w:r>
+        <w:rPr>
+          <w:rFonts w:ascii="Times" w:hAnsi="Times"/>
+          <w:sz w:val="24"/>
+          <w:szCs w:val="24"/>
+        </w:rPr>
+        <w:lastRenderedPageBreak/>
+        <w:t xml:space="preserve">limit the input of inorganic sediment from the watershed. This observation is supported by the fact that the two lakes with the lowest mean percent organic matter (GTH 112 and EX 1; Table 2) are located on loess deposits (Hamilton 2003, </w:t>
       </w:r>
       <w:proofErr w:type="spellStart"/>
       <w:r>
@@ -3045,9 +3216,24 @@
           <w:sz w:val="24"/>
           <w:szCs w:val="24"/>
         </w:rPr>
-        <w:lastRenderedPageBreak/>
         <w:tab/>
-        <w:t xml:space="preserve">Overall, surface percent organic matter was greater than mean percent organic matter (Fig. 2) indicating that there is a loss of organic matter relative to total sediment mass with sediment depth. This loss of organic matter is consistent with the biological oxidation of sediment organic matter during </w:t>
+        <w:t>Overall, surface percent organic matter was greater than mean percent organic matter (Fig. 2) indicating that there is</w:t>
+      </w:r>
+      <w:r>
+        <w:rPr>
+          <w:rFonts w:ascii="Times" w:hAnsi="Times"/>
+          <w:sz w:val="24"/>
+          <w:szCs w:val="24"/>
+        </w:rPr>
+        <w:t xml:space="preserve"> </w:t>
+      </w:r>
+      <w:r>
+        <w:rPr>
+          <w:rFonts w:ascii="Times" w:hAnsi="Times"/>
+          <w:sz w:val="24"/>
+          <w:szCs w:val="24"/>
+        </w:rPr>
+        <w:t xml:space="preserve">a loss of organic matter relative to total sediment mass with sediment depth. This loss of organic matter is consistent with the biological oxidation of sediment organic matter during </w:t>
       </w:r>
       <w:proofErr w:type="spellStart"/>
       <w:r>
@@ -3082,7 +3268,39 @@
           <w:sz w:val="24"/>
           <w:szCs w:val="24"/>
         </w:rPr>
-        <w:t>Pb data.  The overall rate of organic matter loss was similar between the two shallow lakes (E-4 and S-3) but this similarity masks differences in sediment accumulation and organic matter loss rate.  The reduction in percent organic matter with depth in the deep sediments of lake E-4 (-0.99 %OM cm</w:t>
+        <w:t xml:space="preserve">Pb data.  </w:t>
+      </w:r>
+      <w:r>
+        <w:rPr>
+          <w:rFonts w:ascii="Times" w:hAnsi="Times"/>
+          <w:sz w:val="24"/>
+          <w:szCs w:val="24"/>
+        </w:rPr>
+        <w:t xml:space="preserve">Our estimate of the </w:t>
+      </w:r>
+      <w:r>
+        <w:rPr>
+          <w:rFonts w:ascii="Times" w:hAnsi="Times"/>
+          <w:sz w:val="24"/>
+          <w:szCs w:val="24"/>
+        </w:rPr>
+        <w:t xml:space="preserve">rate of organic matter loss was similar between the two shallow lakes (E-4 and S-3) but this similarity masks differences in </w:t>
+      </w:r>
+      <w:r>
+        <w:rPr>
+          <w:rFonts w:ascii="Times" w:hAnsi="Times"/>
+          <w:sz w:val="24"/>
+          <w:szCs w:val="24"/>
+        </w:rPr>
+        <w:t xml:space="preserve">the estimates of </w:t>
+      </w:r>
+      <w:r>
+        <w:rPr>
+          <w:rFonts w:ascii="Times" w:hAnsi="Times"/>
+          <w:sz w:val="24"/>
+          <w:szCs w:val="24"/>
+        </w:rPr>
+        <w:t>sediment accumulation and organic matter loss rate.  The reduction in percent organic matter with depth in the deep sediments of lake E-4 (-0.99 %OM cm</w:t>
       </w:r>
       <w:r>
         <w:rPr>
@@ -3184,7 +3402,65 @@
           <w:sz w:val="24"/>
           <w:szCs w:val="24"/>
         </w:rPr>
-        <w:t>), the rates of organic matter lost per year are similar between the lakes (Table 3). These sediment accumulation rates are within the range of sedimentation rates (4.4 - 18.0 mg cm</w:t>
+        <w:t xml:space="preserve">), the rates of organic matter lost per year are similar between the lakes (Table 3). </w:t>
+      </w:r>
+      <w:r>
+        <w:rPr>
+          <w:rFonts w:ascii="Times" w:hAnsi="Times"/>
+          <w:sz w:val="24"/>
+          <w:szCs w:val="24"/>
+        </w:rPr>
+        <w:t xml:space="preserve"> Our comparison of the sediment accumulation rate among lakes contains uncertainty associated with the assumption that the two cores that we collected are representative of the sediment accumulation in the whole lake</w:t>
+      </w:r>
+      <w:r>
+        <w:rPr>
+          <w:rFonts w:ascii="Times" w:hAnsi="Times"/>
+          <w:sz w:val="24"/>
+          <w:szCs w:val="24"/>
+        </w:rPr>
+        <w:t xml:space="preserve"> including bias introduced by sediment focusing. We did not calculate focusing factor for our lakes but sediment focusing at the site of our core collection would result in an overestimate of the sediment accumulation </w:t>
+      </w:r>
+      <w:r>
+        <w:rPr>
+          <w:rFonts w:ascii="Times" w:hAnsi="Times"/>
+          <w:sz w:val="24"/>
+          <w:szCs w:val="24"/>
+        </w:rPr>
+        <w:t>rate (</w:t>
+      </w:r>
+      <w:proofErr w:type="spellStart"/>
+      <w:r>
+        <w:rPr>
+          <w:rFonts w:ascii="Times" w:hAnsi="Times"/>
+          <w:sz w:val="24"/>
+          <w:szCs w:val="24"/>
+        </w:rPr>
+        <w:t>Heathcote</w:t>
+      </w:r>
+      <w:proofErr w:type="spellEnd"/>
+      <w:r>
+        <w:rPr>
+          <w:rFonts w:ascii="Times" w:hAnsi="Times"/>
+          <w:sz w:val="24"/>
+          <w:szCs w:val="24"/>
+        </w:rPr>
+        <w:t xml:space="preserve"> and Downing 2012</w:t>
+      </w:r>
+      <w:r>
+        <w:rPr>
+          <w:rFonts w:ascii="Times" w:hAnsi="Times"/>
+          <w:sz w:val="24"/>
+          <w:szCs w:val="24"/>
+        </w:rPr>
+        <w:t xml:space="preserve">).  Nonetheless, our estimate of </w:t>
+      </w:r>
+      <w:r>
+        <w:rPr>
+          <w:rFonts w:ascii="Times" w:hAnsi="Times"/>
+          <w:sz w:val="24"/>
+          <w:szCs w:val="24"/>
+        </w:rPr>
+        <w:t>sediment accumulation rates are within the range of sedimentation rates (4.4 - 18.0 mg cm</w:t>
       </w:r>
       <w:r>
         <w:rPr>
@@ -3360,7 +3636,16 @@
           <w:sz w:val="24"/>
           <w:szCs w:val="24"/>
         </w:rPr>
-        <w:t xml:space="preserve"> calculate that a column of sediment equal to the depth of our sampling (10 cm) would contain 727, 743, and 1274 mg cm</w:t>
+        <w:t xml:space="preserve"> calculate that a column of sediment equal to the depth of our </w:t>
+      </w:r>
+      <w:r>
+        <w:rPr>
+          <w:rFonts w:ascii="Times" w:hAnsi="Times"/>
+          <w:sz w:val="24"/>
+          <w:szCs w:val="24"/>
+        </w:rPr>
+        <w:lastRenderedPageBreak/>
+        <w:t>sampling (10 cm) would contain 727, 743, and 1274 mg cm</w:t>
       </w:r>
       <w:r>
         <w:rPr>
@@ -3500,16 +3785,7 @@
           <w:sz w:val="24"/>
           <w:szCs w:val="24"/>
         </w:rPr>
-        <w:t xml:space="preserve">Pb profile of lake GTH 91 suggests that there is limited mixing of the sediments but there was no significant reduction in percent sediment organic matter with depth. Evaluation of the </w:t>
-      </w:r>
-      <w:r>
-        <w:rPr>
-          <w:rFonts w:ascii="Times" w:hAnsi="Times"/>
-          <w:sz w:val="24"/>
-          <w:szCs w:val="24"/>
-        </w:rPr>
-        <w:lastRenderedPageBreak/>
-        <w:t>percent organic matter profile in lake GTH 91 shows that the organic matter content of the sediments does not decr</w:t>
+        <w:t>Pb profile of lake GTH 91 suggests that there is limited mixing of the sediments but there was no significant reduction in percent sediment organic matter with depth. Evaluation of the percent organic matter profile in lake GTH 91 shows that the organic matter content of the sediments does not decr</w:t>
       </w:r>
       <w:r>
         <w:rPr>
@@ -3566,6 +3842,11 @@
         <w:widowControl/>
         <w:spacing w:line="480" w:lineRule="auto"/>
         <w:ind w:firstLine="360"/>
+        <w:rPr>
+          <w:rFonts w:ascii="Times" w:hAnsi="Times"/>
+          <w:sz w:val="24"/>
+          <w:szCs w:val="24"/>
+        </w:rPr>
       </w:pPr>
       <w:r>
         <w:rPr>
@@ -3573,57 +3854,23 @@
           <w:sz w:val="24"/>
           <w:szCs w:val="24"/>
         </w:rPr>
-        <w:t xml:space="preserve">Sediment percent organic matter varied mainly among lakes and not at different depths within a lake (Fig. 3), suggesting that sediment organic matter varies with processes occurring at a landscape scale. The organic matter in the lakes certainly derives from a combination of autochthonous and </w:t>
-      </w:r>
-      <w:proofErr w:type="spellStart"/>
-      <w:r>
-        <w:rPr>
-          <w:rFonts w:ascii="Times" w:hAnsi="Times"/>
-          <w:sz w:val="24"/>
-          <w:szCs w:val="24"/>
-        </w:rPr>
-        <w:t>allochthonous</w:t>
-      </w:r>
-      <w:proofErr w:type="spellEnd"/>
-      <w:r>
-        <w:rPr>
-          <w:rFonts w:ascii="Times" w:hAnsi="Times"/>
-          <w:sz w:val="24"/>
-          <w:szCs w:val="24"/>
-        </w:rPr>
-        <w:t xml:space="preserve"> sources but the correlations between mean percent organic matter and the measured environmental variables suggest that variation in percent organic matter among lake sediments </w:t>
-      </w:r>
-      <w:r>
-        <w:rPr>
-          <w:rFonts w:ascii="Times" w:hAnsi="Times"/>
-          <w:sz w:val="24"/>
-          <w:szCs w:val="24"/>
-        </w:rPr>
-        <w:t>is</w:t>
-      </w:r>
-      <w:r>
-        <w:rPr>
-          <w:rFonts w:ascii="Times" w:hAnsi="Times"/>
-          <w:sz w:val="24"/>
-          <w:szCs w:val="24"/>
-        </w:rPr>
-        <w:t xml:space="preserve"> affected by differences in the amount of benthic primary production.  In the shallow sediments, principal indicators of photosynthesis (e.g., higher percent surface irradiance and greater dissolved ox</w:t>
-      </w:r>
-      <w:r>
-        <w:rPr>
-          <w:rFonts w:ascii="Times" w:hAnsi="Times"/>
-          <w:sz w:val="24"/>
-          <w:szCs w:val="24"/>
-        </w:rPr>
-        <w:t>ygen in the overlying water) were</w:t>
-      </w:r>
-      <w:r>
-        <w:rPr>
-          <w:rFonts w:ascii="Times" w:hAnsi="Times"/>
-          <w:sz w:val="24"/>
-          <w:szCs w:val="24"/>
-        </w:rPr>
-        <w:t xml:space="preserve"> correlated with greater percent organic matter (Fig. 4).  Although it is possible that differences in organic matter content of the sediments are driving variation in benthic primary production (e.g., via nutrient release), we are interpreting this results as evidence that benthic primary production is supplementing other sources of organic matter to the shallow sediments, as has been seen in other systems within (Stanley, 1976a) and outside of the arctic (Ask et al.  2009).  Benthic </w:t>
+        <w:t>Sediment percent organic matter varied mainly among lakes and not at different depths within a lake (Fig. 3)</w:t>
+      </w:r>
+      <w:r>
+        <w:rPr>
+          <w:rFonts w:ascii="Times" w:hAnsi="Times"/>
+          <w:sz w:val="24"/>
+          <w:szCs w:val="24"/>
+        </w:rPr>
+        <w:t xml:space="preserve">. The similarity between the sediment percent organic matter of the shallow and deep sediments in the lake </w:t>
+      </w:r>
+      <w:r>
+        <w:rPr>
+          <w:rFonts w:ascii="Times" w:hAnsi="Times"/>
+          <w:sz w:val="24"/>
+          <w:szCs w:val="24"/>
+        </w:rPr>
+        <w:t xml:space="preserve">is likely due to multiple factors. Sediment focusing in the deeper portions of the lake means that shallow and deep cores represent different time scales for sediment and organic matter accumulation in the lake. The combination of this difference, the overall, slow sediment accumulation </w:t>
       </w:r>
       <w:r>
         <w:rPr>
@@ -3632,23 +3879,23 @@
           <w:szCs w:val="24"/>
         </w:rPr>
         <w:lastRenderedPageBreak/>
-        <w:t xml:space="preserve">primary production in shallow arctic ponds is typically limited by light (Whalen et al. 2006) and or temperature (Stanley et al. 1976b), not nutrients, and therefore </w:t>
-      </w:r>
-      <w:r>
-        <w:rPr>
-          <w:rFonts w:ascii="Times" w:hAnsi="Times"/>
-          <w:sz w:val="24"/>
-          <w:szCs w:val="24"/>
-        </w:rPr>
-        <w:t xml:space="preserve">should </w:t>
-      </w:r>
-      <w:r>
-        <w:rPr>
-          <w:rFonts w:ascii="Times" w:hAnsi="Times"/>
-          <w:sz w:val="24"/>
-          <w:szCs w:val="24"/>
-        </w:rPr>
-        <w:t>not be affected by variation in sediment organic matter content.</w:t>
+        <w:t>rate, and our sampling resolution may have obscured some of the variability between the shallow and deep cores within a lake.  The lack of difference between the sediment percent organic matter of cores from the shallow and deep portions</w:t>
+      </w:r>
+      <w:r>
+        <w:rPr>
+          <w:rFonts w:ascii="Times" w:hAnsi="Times"/>
+          <w:sz w:val="24"/>
+          <w:szCs w:val="24"/>
+        </w:rPr>
+        <w:t xml:space="preserve"> of the lake may also suggest</w:t>
+      </w:r>
+      <w:r>
+        <w:rPr>
+          <w:rFonts w:ascii="Times" w:hAnsi="Times"/>
+          <w:sz w:val="24"/>
+          <w:szCs w:val="24"/>
+        </w:rPr>
+        <w:t xml:space="preserve"> that sediment organic matter varies with processes occurring at a landscape scale. </w:t>
       </w:r>
     </w:p>
     <w:p>
@@ -3663,7 +3910,7 @@
           <w:sz w:val="24"/>
           <w:szCs w:val="24"/>
         </w:rPr>
-        <w:t xml:space="preserve">Despite the absence of benthic photosynthesis in the sediments below the photic zone, variation in the percent organic matter of the deep sediments also may be affected by variation in benthic primary production in the shallow portions of the lake. There was a significant positive correlation between the organic matter content of the shallow and deep sediments and in most of the lakes the percent organic matter of the deep sediments was greater than or approximately equal to the percent organic matter of the shallow sediments (Fig. 4). Thus the amount of organic matter observed in the deep regions of the lakes may be influenced by the redistribution of organic matter produced in the photic sediments to the deeper portions of the lake (i.e., focusing). Previous work in the region has found that the material </w:t>
+        <w:t xml:space="preserve">The organic matter in the lakes certainly derives from a combination of autochthonous and </w:t>
       </w:r>
       <w:proofErr w:type="spellStart"/>
       <w:r>
@@ -3672,7 +3919,7 @@
           <w:sz w:val="24"/>
           <w:szCs w:val="24"/>
         </w:rPr>
-        <w:t>sedimenting</w:t>
+        <w:t>allochthonous</w:t>
       </w:r>
       <w:proofErr w:type="spellEnd"/>
       <w:r>
@@ -3681,43 +3928,137 @@
           <w:sz w:val="24"/>
           <w:szCs w:val="24"/>
         </w:rPr>
-        <w:t xml:space="preserve"> from the water column of shallow lakes is derived mainly from </w:t>
-      </w:r>
-      <w:proofErr w:type="spellStart"/>
-      <w:r>
-        <w:rPr>
-          <w:rFonts w:ascii="Times" w:hAnsi="Times"/>
-          <w:sz w:val="24"/>
-          <w:szCs w:val="24"/>
-        </w:rPr>
-        <w:t>resuspended</w:t>
-      </w:r>
-      <w:proofErr w:type="spellEnd"/>
-      <w:r>
-        <w:rPr>
-          <w:rFonts w:ascii="Times" w:hAnsi="Times"/>
-          <w:sz w:val="24"/>
-          <w:szCs w:val="24"/>
-        </w:rPr>
-        <w:t xml:space="preserve"> sediments and not phytoplankton biomass (</w:t>
-      </w:r>
-      <w:proofErr w:type="spellStart"/>
-      <w:r>
-        <w:rPr>
-          <w:rFonts w:ascii="Times" w:hAnsi="Times"/>
-          <w:sz w:val="24"/>
-          <w:szCs w:val="24"/>
-        </w:rPr>
-        <w:t>Fortino</w:t>
-      </w:r>
-      <w:proofErr w:type="spellEnd"/>
-      <w:r>
-        <w:rPr>
-          <w:rFonts w:ascii="Times" w:hAnsi="Times"/>
-          <w:sz w:val="24"/>
-          <w:szCs w:val="24"/>
-        </w:rPr>
-        <w:t xml:space="preserve"> et al.  2009). </w:t>
+        <w:t xml:space="preserve"> sources but </w:t>
+      </w:r>
+      <w:r>
+        <w:rPr>
+          <w:rFonts w:ascii="Times" w:hAnsi="Times"/>
+          <w:sz w:val="24"/>
+          <w:szCs w:val="24"/>
+        </w:rPr>
+        <w:t xml:space="preserve">we found that the </w:t>
+      </w:r>
+      <w:r>
+        <w:rPr>
+          <w:rFonts w:ascii="Times" w:hAnsi="Times"/>
+          <w:sz w:val="24"/>
+          <w:szCs w:val="24"/>
+        </w:rPr>
+        <w:t xml:space="preserve">mean percent organic matter </w:t>
+      </w:r>
+      <w:r>
+        <w:rPr>
+          <w:rFonts w:ascii="Times" w:hAnsi="Times"/>
+          <w:sz w:val="24"/>
+          <w:szCs w:val="24"/>
+        </w:rPr>
+        <w:t xml:space="preserve">was correlated with the dissolved oxygen concentration of the overlying water and the percent irradiance reaching the sediment surface. We acknowledge that </w:t>
+      </w:r>
+      <w:r>
+        <w:rPr>
+          <w:rFonts w:ascii="Times" w:hAnsi="Times"/>
+          <w:sz w:val="24"/>
+          <w:szCs w:val="24"/>
+        </w:rPr>
+        <w:t>sediment percent organic matter, transparency, and oxygen concentration</w:t>
+      </w:r>
+      <w:r>
+        <w:rPr>
+          <w:rFonts w:ascii="Times" w:hAnsi="Times"/>
+          <w:sz w:val="24"/>
+          <w:szCs w:val="24"/>
+        </w:rPr>
+        <w:t xml:space="preserve"> </w:t>
+      </w:r>
+      <w:r>
+        <w:rPr>
+          <w:rFonts w:ascii="Times" w:hAnsi="Times"/>
+          <w:sz w:val="24"/>
+          <w:szCs w:val="24"/>
+        </w:rPr>
+        <w:t>reflect</w:t>
+      </w:r>
+      <w:r>
+        <w:rPr>
+          <w:rFonts w:ascii="Times" w:hAnsi="Times"/>
+          <w:sz w:val="24"/>
+          <w:szCs w:val="24"/>
+        </w:rPr>
+        <w:t xml:space="preserve"> processes occurring over different time scales</w:t>
+      </w:r>
+      <w:r>
+        <w:rPr>
+          <w:rFonts w:ascii="Times" w:hAnsi="Times"/>
+          <w:sz w:val="24"/>
+          <w:szCs w:val="24"/>
+        </w:rPr>
+        <w:t xml:space="preserve">, however the correlations that we observe suggest that </w:t>
+      </w:r>
+      <w:r>
+        <w:rPr>
+          <w:rFonts w:ascii="Times" w:hAnsi="Times"/>
+          <w:sz w:val="24"/>
+          <w:szCs w:val="24"/>
+        </w:rPr>
+        <w:t xml:space="preserve">variation in percent organic matter among lake sediments </w:t>
+      </w:r>
+      <w:r>
+        <w:rPr>
+          <w:rFonts w:ascii="Times" w:hAnsi="Times"/>
+          <w:sz w:val="24"/>
+          <w:szCs w:val="24"/>
+        </w:rPr>
+        <w:t>is</w:t>
+      </w:r>
+      <w:r>
+        <w:rPr>
+          <w:rFonts w:ascii="Times" w:hAnsi="Times"/>
+          <w:sz w:val="24"/>
+          <w:szCs w:val="24"/>
+        </w:rPr>
+        <w:t xml:space="preserve"> affected by differences in the amount of benthic primary production.  In the shallow sediments, principal indicators of photosynthesis (e.g., higher percent surface irradiance and greater dissolved ox</w:t>
+      </w:r>
+      <w:r>
+        <w:rPr>
+          <w:rFonts w:ascii="Times" w:hAnsi="Times"/>
+          <w:sz w:val="24"/>
+          <w:szCs w:val="24"/>
+        </w:rPr>
+        <w:t>ygen in the overlying water) were</w:t>
+      </w:r>
+      <w:r>
+        <w:rPr>
+          <w:rFonts w:ascii="Times" w:hAnsi="Times"/>
+          <w:sz w:val="24"/>
+          <w:szCs w:val="24"/>
+        </w:rPr>
+        <w:t xml:space="preserve"> correlated with greater percent organic matter (Fig. 4).  Although it is possible that differences in organic matter content of the sediments are driving variation in benthic primary production (e.g., via nutrient release), we are interpreting this results as evidence that benthic primary production is supplementing other sources of organic matter to the shallow sediments, as has been seen in other systems within (Stanley, 1976a) and outside of the arctic (Ask et al.  2009).  Benthic primary</w:t>
+      </w:r>
+      <w:bookmarkStart w:id="5" w:name="_GoBack"/>
+      <w:bookmarkEnd w:id="5"/>
+      <w:r>
+        <w:rPr>
+          <w:rFonts w:ascii="Times" w:hAnsi="Times"/>
+          <w:sz w:val="24"/>
+          <w:szCs w:val="24"/>
+        </w:rPr>
+        <w:t xml:space="preserve"> production in shallow arctic ponds is typically limited by light (Whalen et al. 2006) and or temperature (Stanley et al. 1976b), not nutrients, and therefore </w:t>
+      </w:r>
+      <w:r>
+        <w:rPr>
+          <w:rFonts w:ascii="Times" w:hAnsi="Times"/>
+          <w:sz w:val="24"/>
+          <w:szCs w:val="24"/>
+        </w:rPr>
+        <w:t xml:space="preserve">should </w:t>
+      </w:r>
+      <w:r>
+        <w:rPr>
+          <w:rFonts w:ascii="Times" w:hAnsi="Times"/>
+          <w:sz w:val="24"/>
+          <w:szCs w:val="24"/>
+        </w:rPr>
+        <w:t>not be affected by variation in sediment organic matter content.</w:t>
       </w:r>
     </w:p>
     <w:p>
@@ -3732,6 +4073,84 @@
           <w:sz w:val="24"/>
           <w:szCs w:val="24"/>
         </w:rPr>
+        <w:t xml:space="preserve">Despite the absence of benthic photosynthesis in the sediments below the photic zone, variation in the percent organic matter of the deep sediments also may be affected by variation in benthic primary production in the shallow portions of the lake. There was a significant positive correlation between the organic matter content of the shallow and deep sediments and in most of the lakes the percent organic </w:t>
+      </w:r>
+      <w:r>
+        <w:rPr>
+          <w:rFonts w:ascii="Times" w:hAnsi="Times"/>
+          <w:sz w:val="24"/>
+          <w:szCs w:val="24"/>
+        </w:rPr>
+        <w:lastRenderedPageBreak/>
+        <w:t xml:space="preserve">matter of the deep sediments was greater than or approximately equal to the percent organic matter of the shallow sediments (Fig. 4). Thus the amount of organic matter observed in the deep regions of the lakes may be influenced by the redistribution of organic matter produced in the photic sediments to the deeper portions of the lake (i.e., focusing). Previous work in the region has found that the material </w:t>
+      </w:r>
+      <w:proofErr w:type="spellStart"/>
+      <w:r>
+        <w:rPr>
+          <w:rFonts w:ascii="Times" w:hAnsi="Times"/>
+          <w:sz w:val="24"/>
+          <w:szCs w:val="24"/>
+        </w:rPr>
+        <w:t>sedimenting</w:t>
+      </w:r>
+      <w:proofErr w:type="spellEnd"/>
+      <w:r>
+        <w:rPr>
+          <w:rFonts w:ascii="Times" w:hAnsi="Times"/>
+          <w:sz w:val="24"/>
+          <w:szCs w:val="24"/>
+        </w:rPr>
+        <w:t xml:space="preserve"> from the water column of shallow lakes is derived mainly from </w:t>
+      </w:r>
+      <w:proofErr w:type="spellStart"/>
+      <w:r>
+        <w:rPr>
+          <w:rFonts w:ascii="Times" w:hAnsi="Times"/>
+          <w:sz w:val="24"/>
+          <w:szCs w:val="24"/>
+        </w:rPr>
+        <w:t>resuspended</w:t>
+      </w:r>
+      <w:proofErr w:type="spellEnd"/>
+      <w:r>
+        <w:rPr>
+          <w:rFonts w:ascii="Times" w:hAnsi="Times"/>
+          <w:sz w:val="24"/>
+          <w:szCs w:val="24"/>
+        </w:rPr>
+        <w:t xml:space="preserve"> sediments and not phytoplankton biomass (</w:t>
+      </w:r>
+      <w:proofErr w:type="spellStart"/>
+      <w:r>
+        <w:rPr>
+          <w:rFonts w:ascii="Times" w:hAnsi="Times"/>
+          <w:sz w:val="24"/>
+          <w:szCs w:val="24"/>
+        </w:rPr>
+        <w:t>Fortino</w:t>
+      </w:r>
+      <w:proofErr w:type="spellEnd"/>
+      <w:r>
+        <w:rPr>
+          <w:rFonts w:ascii="Times" w:hAnsi="Times"/>
+          <w:sz w:val="24"/>
+          <w:szCs w:val="24"/>
+        </w:rPr>
+        <w:t xml:space="preserve"> et al.  2009). </w:t>
+      </w:r>
+    </w:p>
+    <w:p>
+      <w:pPr>
+        <w:widowControl/>
+        <w:spacing w:line="480" w:lineRule="auto"/>
+        <w:ind w:firstLine="360"/>
+      </w:pPr>
+      <w:r>
+        <w:rPr>
+          <w:rFonts w:ascii="Times" w:hAnsi="Times"/>
+          <w:sz w:val="24"/>
+          <w:szCs w:val="24"/>
+        </w:rPr>
         <w:t xml:space="preserve">The above pattern does not completely describe the behavior of lakes S-3 and N-1, which were among those with the highest percent organic matter in their sediments (Table 2). In these lakes the shallow sediments had much greater organic matter content than the deep sediments (Fig. 4). Although the overall high percent organic matter of the deep sediments in these lakes suggests that organic matter from the shallow portions of the lake are being redistributed, it appears that the build-up of organic matter in the euphotic sediments exceeds the transfer of organic matter to the aphotic region of the lake by focusing. It is not clear why these highly organic sediments are not redistributed as in the other lakes. One possibility is that the accumulation of benthic algal biomass is greater than in the other lakes and therefore sufficient to impede the </w:t>
       </w:r>
       <w:proofErr w:type="spellStart"/>
@@ -3768,16 +4187,7 @@
           <w:sz w:val="24"/>
           <w:szCs w:val="24"/>
         </w:rPr>
-        <w:t xml:space="preserve"> In lake N-1 this may be partially the result of a past whole-lake fertilization experiment </w:t>
-      </w:r>
-      <w:r>
-        <w:rPr>
-          <w:rFonts w:ascii="Times" w:hAnsi="Times"/>
-          <w:sz w:val="24"/>
-          <w:szCs w:val="24"/>
-        </w:rPr>
-        <w:lastRenderedPageBreak/>
-        <w:t>(</w:t>
+        <w:t xml:space="preserve"> In lake N-1 this may be partially the result of a past whole-lake fertilization experiment (</w:t>
       </w:r>
       <w:proofErr w:type="spellStart"/>
       <w:r>
@@ -3850,7 +4260,16 @@
           <w:sz w:val="24"/>
           <w:szCs w:val="24"/>
         </w:rPr>
-        <w:t>Our data show that variation in the organic matter content of the lake sediments occurs mainly at the lake-scale and that the percent organic matter of the shallow sediments in correlated with variation in environmental variables associated with benthic photosynthesis. We acknowledge that other factors operating at the catchment-scale can have a profound impacts on sediment organic matter and undoubtedly much of the unexplained variation in our data is related to these factors, however the significant correlation between variation in sediment organic matter</w:t>
+        <w:t xml:space="preserve">Our data show that variation in </w:t>
+      </w:r>
+      <w:r>
+        <w:rPr>
+          <w:rFonts w:ascii="Times" w:hAnsi="Times"/>
+          <w:sz w:val="24"/>
+          <w:szCs w:val="24"/>
+        </w:rPr>
+        <w:lastRenderedPageBreak/>
+        <w:t>the organic matter content of the lake sediments occurs mainly at the lake-scale and that the percent organic matter of the shallow sediments in correlated with variation in environmental variables associated with benthic photosynthesis. We acknowledge that other factors operating at the catchment-scale can have a profound impacts on sediment organic matter and undoubtedly much of the unexplained variation in our data is related to these factors, however the significant correlation between variation in sediment organic matter</w:t>
       </w:r>
       <w:r>
         <w:rPr>
@@ -4304,12 +4723,6 @@
         <w:gridCol w:w="2557"/>
       </w:tblGrid>
       <w:tr>
-        <w:tblPrEx>
-          <w:tblCellMar>
-            <w:top w:w="0" w:type="dxa"/>
-            <w:bottom w:w="0" w:type="dxa"/>
-          </w:tblCellMar>
-        </w:tblPrEx>
         <w:tc>
           <w:tcPr>
             <w:tcW w:w="1173" w:type="dxa"/>
@@ -4474,12 +4887,6 @@
         </w:tc>
       </w:tr>
       <w:tr>
-        <w:tblPrEx>
-          <w:tblCellMar>
-            <w:top w:w="0" w:type="dxa"/>
-            <w:bottom w:w="0" w:type="dxa"/>
-          </w:tblCellMar>
-        </w:tblPrEx>
         <w:tc>
           <w:tcPr>
             <w:tcW w:w="1173" w:type="dxa"/>
@@ -4571,12 +4978,6 @@
         </w:tc>
       </w:tr>
       <w:tr>
-        <w:tblPrEx>
-          <w:tblCellMar>
-            <w:top w:w="0" w:type="dxa"/>
-            <w:bottom w:w="0" w:type="dxa"/>
-          </w:tblCellMar>
-        </w:tblPrEx>
         <w:tc>
           <w:tcPr>
             <w:tcW w:w="1173" w:type="dxa"/>
@@ -4714,12 +5115,6 @@
         </w:tc>
       </w:tr>
       <w:tr>
-        <w:tblPrEx>
-          <w:tblCellMar>
-            <w:top w:w="0" w:type="dxa"/>
-            <w:bottom w:w="0" w:type="dxa"/>
-          </w:tblCellMar>
-        </w:tblPrEx>
         <w:tc>
           <w:tcPr>
             <w:tcW w:w="1173" w:type="dxa"/>
@@ -4811,12 +5206,6 @@
         </w:tc>
       </w:tr>
       <w:tr>
-        <w:tblPrEx>
-          <w:tblCellMar>
-            <w:top w:w="0" w:type="dxa"/>
-            <w:bottom w:w="0" w:type="dxa"/>
-          </w:tblCellMar>
-        </w:tblPrEx>
         <w:tc>
           <w:tcPr>
             <w:tcW w:w="1173" w:type="dxa"/>
@@ -4929,12 +5318,6 @@
         </w:tc>
       </w:tr>
       <w:tr>
-        <w:tblPrEx>
-          <w:tblCellMar>
-            <w:top w:w="0" w:type="dxa"/>
-            <w:bottom w:w="0" w:type="dxa"/>
-          </w:tblCellMar>
-        </w:tblPrEx>
         <w:tc>
           <w:tcPr>
             <w:tcW w:w="1173" w:type="dxa"/>
@@ -5026,12 +5409,6 @@
         </w:tc>
       </w:tr>
       <w:tr>
-        <w:tblPrEx>
-          <w:tblCellMar>
-            <w:top w:w="0" w:type="dxa"/>
-            <w:bottom w:w="0" w:type="dxa"/>
-          </w:tblCellMar>
-        </w:tblPrEx>
         <w:tc>
           <w:tcPr>
             <w:tcW w:w="1173" w:type="dxa"/>
@@ -5165,12 +5542,6 @@
         </w:tc>
       </w:tr>
       <w:tr>
-        <w:tblPrEx>
-          <w:tblCellMar>
-            <w:top w:w="0" w:type="dxa"/>
-            <w:bottom w:w="0" w:type="dxa"/>
-          </w:tblCellMar>
-        </w:tblPrEx>
         <w:tc>
           <w:tcPr>
             <w:tcW w:w="1173" w:type="dxa"/>
@@ -5262,12 +5633,6 @@
         </w:tc>
       </w:tr>
       <w:tr>
-        <w:tblPrEx>
-          <w:tblCellMar>
-            <w:top w:w="0" w:type="dxa"/>
-            <w:bottom w:w="0" w:type="dxa"/>
-          </w:tblCellMar>
-        </w:tblPrEx>
         <w:tc>
           <w:tcPr>
             <w:tcW w:w="1173" w:type="dxa"/>
@@ -5401,12 +5766,6 @@
         </w:tc>
       </w:tr>
       <w:tr>
-        <w:tblPrEx>
-          <w:tblCellMar>
-            <w:top w:w="0" w:type="dxa"/>
-            <w:bottom w:w="0" w:type="dxa"/>
-          </w:tblCellMar>
-        </w:tblPrEx>
         <w:tc>
           <w:tcPr>
             <w:tcW w:w="1173" w:type="dxa"/>
@@ -5498,12 +5857,6 @@
         </w:tc>
       </w:tr>
       <w:tr>
-        <w:tblPrEx>
-          <w:tblCellMar>
-            <w:top w:w="0" w:type="dxa"/>
-            <w:bottom w:w="0" w:type="dxa"/>
-          </w:tblCellMar>
-        </w:tblPrEx>
         <w:tc>
           <w:tcPr>
             <w:tcW w:w="1173" w:type="dxa"/>
@@ -5627,12 +5980,6 @@
         </w:tc>
       </w:tr>
       <w:tr>
-        <w:tblPrEx>
-          <w:tblCellMar>
-            <w:top w:w="0" w:type="dxa"/>
-            <w:bottom w:w="0" w:type="dxa"/>
-          </w:tblCellMar>
-        </w:tblPrEx>
         <w:tc>
           <w:tcPr>
             <w:tcW w:w="1173" w:type="dxa"/>
@@ -5724,12 +6071,6 @@
         </w:tc>
       </w:tr>
       <w:tr>
-        <w:tblPrEx>
-          <w:tblCellMar>
-            <w:top w:w="0" w:type="dxa"/>
-            <w:bottom w:w="0" w:type="dxa"/>
-          </w:tblCellMar>
-        </w:tblPrEx>
         <w:tc>
           <w:tcPr>
             <w:tcW w:w="1173" w:type="dxa"/>
@@ -5879,12 +6220,6 @@
         </w:tc>
       </w:tr>
       <w:tr>
-        <w:tblPrEx>
-          <w:tblCellMar>
-            <w:top w:w="0" w:type="dxa"/>
-            <w:bottom w:w="0" w:type="dxa"/>
-          </w:tblCellMar>
-        </w:tblPrEx>
         <w:tc>
           <w:tcPr>
             <w:tcW w:w="1173" w:type="dxa"/>
@@ -5976,12 +6311,6 @@
         </w:tc>
       </w:tr>
       <w:tr>
-        <w:tblPrEx>
-          <w:tblCellMar>
-            <w:top w:w="0" w:type="dxa"/>
-            <w:bottom w:w="0" w:type="dxa"/>
-          </w:tblCellMar>
-        </w:tblPrEx>
         <w:tc>
           <w:tcPr>
             <w:tcW w:w="1173" w:type="dxa"/>
@@ -6116,12 +6445,6 @@
         </w:tc>
       </w:tr>
       <w:tr>
-        <w:tblPrEx>
-          <w:tblCellMar>
-            <w:top w:w="0" w:type="dxa"/>
-            <w:bottom w:w="0" w:type="dxa"/>
-          </w:tblCellMar>
-        </w:tblPrEx>
         <w:tc>
           <w:tcPr>
             <w:tcW w:w="1173" w:type="dxa"/>
@@ -6213,12 +6536,6 @@
         </w:tc>
       </w:tr>
       <w:tr>
-        <w:tblPrEx>
-          <w:tblCellMar>
-            <w:top w:w="0" w:type="dxa"/>
-            <w:bottom w:w="0" w:type="dxa"/>
-          </w:tblCellMar>
-        </w:tblPrEx>
         <w:tc>
           <w:tcPr>
             <w:tcW w:w="1173" w:type="dxa"/>
@@ -6342,12 +6659,6 @@
         </w:tc>
       </w:tr>
       <w:tr>
-        <w:tblPrEx>
-          <w:tblCellMar>
-            <w:top w:w="0" w:type="dxa"/>
-            <w:bottom w:w="0" w:type="dxa"/>
-          </w:tblCellMar>
-        </w:tblPrEx>
         <w:tc>
           <w:tcPr>
             <w:tcW w:w="1173" w:type="dxa"/>
@@ -6439,12 +6750,6 @@
         </w:tc>
       </w:tr>
       <w:tr>
-        <w:tblPrEx>
-          <w:tblCellMar>
-            <w:top w:w="0" w:type="dxa"/>
-            <w:bottom w:w="0" w:type="dxa"/>
-          </w:tblCellMar>
-        </w:tblPrEx>
         <w:tc>
           <w:tcPr>
             <w:tcW w:w="1173" w:type="dxa"/>
@@ -6557,12 +6862,6 @@
         </w:tc>
       </w:tr>
       <w:tr>
-        <w:tblPrEx>
-          <w:tblCellMar>
-            <w:top w:w="0" w:type="dxa"/>
-            <w:bottom w:w="0" w:type="dxa"/>
-          </w:tblCellMar>
-        </w:tblPrEx>
         <w:tc>
           <w:tcPr>
             <w:tcW w:w="1173" w:type="dxa"/>
@@ -6654,12 +6953,6 @@
         </w:tc>
       </w:tr>
       <w:tr>
-        <w:tblPrEx>
-          <w:tblCellMar>
-            <w:top w:w="0" w:type="dxa"/>
-            <w:bottom w:w="0" w:type="dxa"/>
-          </w:tblCellMar>
-        </w:tblPrEx>
         <w:tc>
           <w:tcPr>
             <w:tcW w:w="1173" w:type="dxa"/>
@@ -6783,12 +7076,6 @@
         </w:tc>
       </w:tr>
       <w:tr>
-        <w:tblPrEx>
-          <w:tblCellMar>
-            <w:top w:w="0" w:type="dxa"/>
-            <w:bottom w:w="0" w:type="dxa"/>
-          </w:tblCellMar>
-        </w:tblPrEx>
         <w:tc>
           <w:tcPr>
             <w:tcW w:w="1173" w:type="dxa"/>
@@ -6880,12 +7167,6 @@
         </w:tc>
       </w:tr>
       <w:tr>
-        <w:tblPrEx>
-          <w:tblCellMar>
-            <w:top w:w="0" w:type="dxa"/>
-            <w:bottom w:w="0" w:type="dxa"/>
-          </w:tblCellMar>
-        </w:tblPrEx>
         <w:tc>
           <w:tcPr>
             <w:tcW w:w="1173" w:type="dxa"/>
@@ -7019,12 +7300,6 @@
         </w:tc>
       </w:tr>
       <w:tr>
-        <w:tblPrEx>
-          <w:tblCellMar>
-            <w:top w:w="0" w:type="dxa"/>
-            <w:bottom w:w="0" w:type="dxa"/>
-          </w:tblCellMar>
-        </w:tblPrEx>
         <w:tc>
           <w:tcPr>
             <w:tcW w:w="1173" w:type="dxa"/>
@@ -7116,12 +7391,6 @@
         </w:tc>
       </w:tr>
       <w:tr>
-        <w:tblPrEx>
-          <w:tblCellMar>
-            <w:top w:w="0" w:type="dxa"/>
-            <w:bottom w:w="0" w:type="dxa"/>
-          </w:tblCellMar>
-        </w:tblPrEx>
         <w:tc>
           <w:tcPr>
             <w:tcW w:w="1173" w:type="dxa"/>
@@ -7241,12 +7510,6 @@
         </w:tc>
       </w:tr>
       <w:tr>
-        <w:tblPrEx>
-          <w:tblCellMar>
-            <w:top w:w="0" w:type="dxa"/>
-            <w:bottom w:w="0" w:type="dxa"/>
-          </w:tblCellMar>
-        </w:tblPrEx>
         <w:tc>
           <w:tcPr>
             <w:tcW w:w="1173" w:type="dxa"/>
@@ -7338,12 +7601,6 @@
         </w:tc>
       </w:tr>
       <w:tr>
-        <w:tblPrEx>
-          <w:tblCellMar>
-            <w:top w:w="0" w:type="dxa"/>
-            <w:bottom w:w="0" w:type="dxa"/>
-          </w:tblCellMar>
-        </w:tblPrEx>
         <w:tc>
           <w:tcPr>
             <w:tcW w:w="1173" w:type="dxa"/>
@@ -7456,12 +7713,6 @@
         </w:tc>
       </w:tr>
       <w:tr>
-        <w:tblPrEx>
-          <w:tblCellMar>
-            <w:top w:w="0" w:type="dxa"/>
-            <w:bottom w:w="0" w:type="dxa"/>
-          </w:tblCellMar>
-        </w:tblPrEx>
         <w:tc>
           <w:tcPr>
             <w:tcW w:w="1173" w:type="dxa"/>
@@ -7553,12 +7804,6 @@
         </w:tc>
       </w:tr>
       <w:tr>
-        <w:tblPrEx>
-          <w:tblCellMar>
-            <w:top w:w="0" w:type="dxa"/>
-            <w:bottom w:w="0" w:type="dxa"/>
-          </w:tblCellMar>
-        </w:tblPrEx>
         <w:tc>
           <w:tcPr>
             <w:tcW w:w="1173" w:type="dxa"/>
@@ -7671,12 +7916,6 @@
         </w:tc>
       </w:tr>
       <w:tr>
-        <w:tblPrEx>
-          <w:tblCellMar>
-            <w:top w:w="0" w:type="dxa"/>
-            <w:bottom w:w="0" w:type="dxa"/>
-          </w:tblCellMar>
-        </w:tblPrEx>
         <w:tc>
           <w:tcPr>
             <w:tcW w:w="1173" w:type="dxa"/>
@@ -7768,12 +8007,6 @@
         </w:tc>
       </w:tr>
       <w:tr>
-        <w:tblPrEx>
-          <w:tblCellMar>
-            <w:top w:w="0" w:type="dxa"/>
-            <w:bottom w:w="0" w:type="dxa"/>
-          </w:tblCellMar>
-        </w:tblPrEx>
         <w:tc>
           <w:tcPr>
             <w:tcW w:w="1173" w:type="dxa"/>
@@ -7886,12 +8119,6 @@
         </w:tc>
       </w:tr>
       <w:tr>
-        <w:tblPrEx>
-          <w:tblCellMar>
-            <w:top w:w="0" w:type="dxa"/>
-            <w:bottom w:w="0" w:type="dxa"/>
-          </w:tblCellMar>
-        </w:tblPrEx>
         <w:tc>
           <w:tcPr>
             <w:tcW w:w="1173" w:type="dxa"/>
@@ -7983,12 +8210,6 @@
         </w:tc>
       </w:tr>
       <w:tr>
-        <w:tblPrEx>
-          <w:tblCellMar>
-            <w:top w:w="0" w:type="dxa"/>
-            <w:bottom w:w="0" w:type="dxa"/>
-          </w:tblCellMar>
-        </w:tblPrEx>
         <w:tc>
           <w:tcPr>
             <w:tcW w:w="1173" w:type="dxa"/>
@@ -8101,12 +8322,6 @@
         </w:tc>
       </w:tr>
       <w:tr>
-        <w:tblPrEx>
-          <w:tblCellMar>
-            <w:top w:w="0" w:type="dxa"/>
-            <w:bottom w:w="0" w:type="dxa"/>
-          </w:tblCellMar>
-        </w:tblPrEx>
         <w:tc>
           <w:tcPr>
             <w:tcW w:w="1173" w:type="dxa"/>
@@ -8198,12 +8413,6 @@
         </w:tc>
       </w:tr>
       <w:tr>
-        <w:tblPrEx>
-          <w:tblCellMar>
-            <w:top w:w="0" w:type="dxa"/>
-            <w:bottom w:w="0" w:type="dxa"/>
-          </w:tblCellMar>
-        </w:tblPrEx>
         <w:tc>
           <w:tcPr>
             <w:tcW w:w="1173" w:type="dxa"/>
@@ -8316,12 +8525,6 @@
         </w:tc>
       </w:tr>
       <w:tr>
-        <w:tblPrEx>
-          <w:tblCellMar>
-            <w:top w:w="0" w:type="dxa"/>
-            <w:bottom w:w="0" w:type="dxa"/>
-          </w:tblCellMar>
-        </w:tblPrEx>
         <w:tc>
           <w:tcPr>
             <w:tcW w:w="1173" w:type="dxa"/>
@@ -8413,12 +8616,6 @@
         </w:tc>
       </w:tr>
       <w:tr>
-        <w:tblPrEx>
-          <w:tblCellMar>
-            <w:top w:w="0" w:type="dxa"/>
-            <w:bottom w:w="0" w:type="dxa"/>
-          </w:tblCellMar>
-        </w:tblPrEx>
         <w:tc>
           <w:tcPr>
             <w:tcW w:w="1173" w:type="dxa"/>
@@ -8531,12 +8728,6 @@
         </w:tc>
       </w:tr>
       <w:tr>
-        <w:tblPrEx>
-          <w:tblCellMar>
-            <w:top w:w="0" w:type="dxa"/>
-            <w:bottom w:w="0" w:type="dxa"/>
-          </w:tblCellMar>
-        </w:tblPrEx>
         <w:tc>
           <w:tcPr>
             <w:tcW w:w="1173" w:type="dxa"/>
@@ -8628,12 +8819,6 @@
         </w:tc>
       </w:tr>
       <w:tr>
-        <w:tblPrEx>
-          <w:tblCellMar>
-            <w:top w:w="0" w:type="dxa"/>
-            <w:bottom w:w="0" w:type="dxa"/>
-          </w:tblCellMar>
-        </w:tblPrEx>
         <w:tc>
           <w:tcPr>
             <w:tcW w:w="1173" w:type="dxa"/>
@@ -8767,12 +8952,6 @@
         </w:tc>
       </w:tr>
       <w:tr>
-        <w:tblPrEx>
-          <w:tblCellMar>
-            <w:top w:w="0" w:type="dxa"/>
-            <w:bottom w:w="0" w:type="dxa"/>
-          </w:tblCellMar>
-        </w:tblPrEx>
         <w:tc>
           <w:tcPr>
             <w:tcW w:w="1173" w:type="dxa"/>
@@ -8864,12 +9043,6 @@
         </w:tc>
       </w:tr>
       <w:tr>
-        <w:tblPrEx>
-          <w:tblCellMar>
-            <w:top w:w="0" w:type="dxa"/>
-            <w:bottom w:w="0" w:type="dxa"/>
-          </w:tblCellMar>
-        </w:tblPrEx>
         <w:tc>
           <w:tcPr>
             <w:tcW w:w="1173" w:type="dxa"/>
@@ -8996,12 +9169,6 @@
         </w:tc>
       </w:tr>
       <w:tr>
-        <w:tblPrEx>
-          <w:tblCellMar>
-            <w:top w:w="0" w:type="dxa"/>
-            <w:bottom w:w="0" w:type="dxa"/>
-          </w:tblCellMar>
-        </w:tblPrEx>
         <w:tc>
           <w:tcPr>
             <w:tcW w:w="1173" w:type="dxa"/>
@@ -9093,12 +9260,6 @@
         </w:tc>
       </w:tr>
       <w:tr>
-        <w:tblPrEx>
-          <w:tblCellMar>
-            <w:top w:w="0" w:type="dxa"/>
-            <w:bottom w:w="0" w:type="dxa"/>
-          </w:tblCellMar>
-        </w:tblPrEx>
         <w:tc>
           <w:tcPr>
             <w:tcW w:w="1173" w:type="dxa"/>
@@ -9240,12 +9401,6 @@
         </w:tc>
       </w:tr>
       <w:tr>
-        <w:tblPrEx>
-          <w:tblCellMar>
-            <w:top w:w="0" w:type="dxa"/>
-            <w:bottom w:w="0" w:type="dxa"/>
-          </w:tblCellMar>
-        </w:tblPrEx>
         <w:tc>
           <w:tcPr>
             <w:tcW w:w="1173" w:type="dxa"/>
@@ -9337,12 +9492,6 @@
         </w:tc>
       </w:tr>
       <w:tr>
-        <w:tblPrEx>
-          <w:tblCellMar>
-            <w:top w:w="0" w:type="dxa"/>
-            <w:bottom w:w="0" w:type="dxa"/>
-          </w:tblCellMar>
-        </w:tblPrEx>
         <w:tc>
           <w:tcPr>
             <w:tcW w:w="1173" w:type="dxa"/>
@@ -9658,12 +9807,6 @@
         <w:gridCol w:w="1438"/>
       </w:tblGrid>
       <w:tr>
-        <w:tblPrEx>
-          <w:tblCellMar>
-            <w:top w:w="0" w:type="dxa"/>
-            <w:bottom w:w="0" w:type="dxa"/>
-          </w:tblCellMar>
-        </w:tblPrEx>
         <w:tc>
           <w:tcPr>
             <w:tcW w:w="1184" w:type="dxa"/>
@@ -9959,12 +10102,6 @@
         </w:tc>
       </w:tr>
       <w:tr>
-        <w:tblPrEx>
-          <w:tblCellMar>
-            <w:top w:w="0" w:type="dxa"/>
-            <w:bottom w:w="0" w:type="dxa"/>
-          </w:tblCellMar>
-        </w:tblPrEx>
         <w:tc>
           <w:tcPr>
             <w:tcW w:w="1184" w:type="dxa"/>
@@ -10120,12 +10257,6 @@
         </w:tc>
       </w:tr>
       <w:tr>
-        <w:tblPrEx>
-          <w:tblCellMar>
-            <w:top w:w="0" w:type="dxa"/>
-            <w:bottom w:w="0" w:type="dxa"/>
-          </w:tblCellMar>
-        </w:tblPrEx>
         <w:tc>
           <w:tcPr>
             <w:tcW w:w="1184" w:type="dxa"/>
@@ -10344,12 +10475,6 @@
         </w:tc>
       </w:tr>
       <w:tr>
-        <w:tblPrEx>
-          <w:tblCellMar>
-            <w:top w:w="0" w:type="dxa"/>
-            <w:bottom w:w="0" w:type="dxa"/>
-          </w:tblCellMar>
-        </w:tblPrEx>
         <w:tc>
           <w:tcPr>
             <w:tcW w:w="1184" w:type="dxa"/>
@@ -10554,12 +10679,6 @@
         </w:tc>
       </w:tr>
       <w:tr>
-        <w:tblPrEx>
-          <w:tblCellMar>
-            <w:top w:w="0" w:type="dxa"/>
-            <w:bottom w:w="0" w:type="dxa"/>
-          </w:tblCellMar>
-        </w:tblPrEx>
         <w:tc>
           <w:tcPr>
             <w:tcW w:w="1184" w:type="dxa"/>
@@ -10715,12 +10834,6 @@
         </w:tc>
       </w:tr>
       <w:tr>
-        <w:tblPrEx>
-          <w:tblCellMar>
-            <w:top w:w="0" w:type="dxa"/>
-            <w:bottom w:w="0" w:type="dxa"/>
-          </w:tblCellMar>
-        </w:tblPrEx>
         <w:tc>
           <w:tcPr>
             <w:tcW w:w="1184" w:type="dxa"/>
@@ -10939,12 +11052,6 @@
         </w:tc>
       </w:tr>
       <w:tr>
-        <w:tblPrEx>
-          <w:tblCellMar>
-            <w:top w:w="0" w:type="dxa"/>
-            <w:bottom w:w="0" w:type="dxa"/>
-          </w:tblCellMar>
-        </w:tblPrEx>
         <w:tc>
           <w:tcPr>
             <w:tcW w:w="1184" w:type="dxa"/>
@@ -11100,12 +11207,6 @@
         </w:tc>
       </w:tr>
       <w:tr>
-        <w:tblPrEx>
-          <w:tblCellMar>
-            <w:top w:w="0" w:type="dxa"/>
-            <w:bottom w:w="0" w:type="dxa"/>
-          </w:tblCellMar>
-        </w:tblPrEx>
         <w:tc>
           <w:tcPr>
             <w:tcW w:w="1184" w:type="dxa"/>
@@ -11324,12 +11425,6 @@
         </w:tc>
       </w:tr>
       <w:tr>
-        <w:tblPrEx>
-          <w:tblCellMar>
-            <w:top w:w="0" w:type="dxa"/>
-            <w:bottom w:w="0" w:type="dxa"/>
-          </w:tblCellMar>
-        </w:tblPrEx>
         <w:tc>
           <w:tcPr>
             <w:tcW w:w="1184" w:type="dxa"/>
@@ -11553,12 +11648,6 @@
         </w:tc>
       </w:tr>
       <w:tr>
-        <w:tblPrEx>
-          <w:tblCellMar>
-            <w:top w:w="0" w:type="dxa"/>
-            <w:bottom w:w="0" w:type="dxa"/>
-          </w:tblCellMar>
-        </w:tblPrEx>
         <w:tc>
           <w:tcPr>
             <w:tcW w:w="1184" w:type="dxa"/>
@@ -11777,12 +11866,6 @@
         </w:tc>
       </w:tr>
       <w:tr>
-        <w:tblPrEx>
-          <w:tblCellMar>
-            <w:top w:w="0" w:type="dxa"/>
-            <w:bottom w:w="0" w:type="dxa"/>
-          </w:tblCellMar>
-        </w:tblPrEx>
         <w:tc>
           <w:tcPr>
             <w:tcW w:w="1184" w:type="dxa"/>
@@ -11938,12 +12021,6 @@
         </w:tc>
       </w:tr>
       <w:tr>
-        <w:tblPrEx>
-          <w:tblCellMar>
-            <w:top w:w="0" w:type="dxa"/>
-            <w:bottom w:w="0" w:type="dxa"/>
-          </w:tblCellMar>
-        </w:tblPrEx>
         <w:tc>
           <w:tcPr>
             <w:tcW w:w="1184" w:type="dxa"/>
@@ -12162,12 +12239,6 @@
         </w:tc>
       </w:tr>
       <w:tr>
-        <w:tblPrEx>
-          <w:tblCellMar>
-            <w:top w:w="0" w:type="dxa"/>
-            <w:bottom w:w="0" w:type="dxa"/>
-          </w:tblCellMar>
-        </w:tblPrEx>
         <w:tc>
           <w:tcPr>
             <w:tcW w:w="1184" w:type="dxa"/>
@@ -12323,12 +12394,6 @@
         </w:tc>
       </w:tr>
       <w:tr>
-        <w:tblPrEx>
-          <w:tblCellMar>
-            <w:top w:w="0" w:type="dxa"/>
-            <w:bottom w:w="0" w:type="dxa"/>
-          </w:tblCellMar>
-        </w:tblPrEx>
         <w:tc>
           <w:tcPr>
             <w:tcW w:w="1184" w:type="dxa"/>
@@ -12547,12 +12612,6 @@
         </w:tc>
       </w:tr>
       <w:tr>
-        <w:tblPrEx>
-          <w:tblCellMar>
-            <w:top w:w="0" w:type="dxa"/>
-            <w:bottom w:w="0" w:type="dxa"/>
-          </w:tblCellMar>
-        </w:tblPrEx>
         <w:tc>
           <w:tcPr>
             <w:tcW w:w="1184" w:type="dxa"/>
@@ -12762,12 +12821,6 @@
         </w:tc>
       </w:tr>
       <w:tr>
-        <w:tblPrEx>
-          <w:tblCellMar>
-            <w:top w:w="0" w:type="dxa"/>
-            <w:bottom w:w="0" w:type="dxa"/>
-          </w:tblCellMar>
-        </w:tblPrEx>
         <w:tc>
           <w:tcPr>
             <w:tcW w:w="1184" w:type="dxa"/>
@@ -12986,12 +13039,6 @@
         </w:tc>
       </w:tr>
       <w:tr>
-        <w:tblPrEx>
-          <w:tblCellMar>
-            <w:top w:w="0" w:type="dxa"/>
-            <w:bottom w:w="0" w:type="dxa"/>
-          </w:tblCellMar>
-        </w:tblPrEx>
         <w:tc>
           <w:tcPr>
             <w:tcW w:w="1184" w:type="dxa"/>
@@ -13201,12 +13248,6 @@
         </w:tc>
       </w:tr>
       <w:tr>
-        <w:tblPrEx>
-          <w:tblCellMar>
-            <w:top w:w="0" w:type="dxa"/>
-            <w:bottom w:w="0" w:type="dxa"/>
-          </w:tblCellMar>
-        </w:tblPrEx>
         <w:tc>
           <w:tcPr>
             <w:tcW w:w="1184" w:type="dxa"/>
@@ -13425,12 +13466,6 @@
         </w:tc>
       </w:tr>
       <w:tr>
-        <w:tblPrEx>
-          <w:tblCellMar>
-            <w:top w:w="0" w:type="dxa"/>
-            <w:bottom w:w="0" w:type="dxa"/>
-          </w:tblCellMar>
-        </w:tblPrEx>
         <w:tc>
           <w:tcPr>
             <w:tcW w:w="1184" w:type="dxa"/>
@@ -13640,12 +13675,6 @@
         </w:tc>
       </w:tr>
       <w:tr>
-        <w:tblPrEx>
-          <w:tblCellMar>
-            <w:top w:w="0" w:type="dxa"/>
-            <w:bottom w:w="0" w:type="dxa"/>
-          </w:tblCellMar>
-        </w:tblPrEx>
         <w:tc>
           <w:tcPr>
             <w:tcW w:w="1184" w:type="dxa"/>
@@ -13865,12 +13894,6 @@
         </w:tc>
       </w:tr>
       <w:tr>
-        <w:tblPrEx>
-          <w:tblCellMar>
-            <w:top w:w="0" w:type="dxa"/>
-            <w:bottom w:w="0" w:type="dxa"/>
-          </w:tblCellMar>
-        </w:tblPrEx>
         <w:tc>
           <w:tcPr>
             <w:tcW w:w="1184" w:type="dxa"/>
@@ -14075,12 +14098,6 @@
         </w:tc>
       </w:tr>
       <w:tr>
-        <w:tblPrEx>
-          <w:tblCellMar>
-            <w:top w:w="0" w:type="dxa"/>
-            <w:bottom w:w="0" w:type="dxa"/>
-          </w:tblCellMar>
-        </w:tblPrEx>
         <w:tc>
           <w:tcPr>
             <w:tcW w:w="1184" w:type="dxa"/>
@@ -14299,12 +14316,6 @@
         </w:tc>
       </w:tr>
       <w:tr>
-        <w:tblPrEx>
-          <w:tblCellMar>
-            <w:top w:w="0" w:type="dxa"/>
-            <w:bottom w:w="0" w:type="dxa"/>
-          </w:tblCellMar>
-        </w:tblPrEx>
         <w:tc>
           <w:tcPr>
             <w:tcW w:w="1184" w:type="dxa"/>
@@ -14460,12 +14471,6 @@
         </w:tc>
       </w:tr>
       <w:tr>
-        <w:tblPrEx>
-          <w:tblCellMar>
-            <w:top w:w="0" w:type="dxa"/>
-            <w:bottom w:w="0" w:type="dxa"/>
-          </w:tblCellMar>
-        </w:tblPrEx>
         <w:tc>
           <w:tcPr>
             <w:tcW w:w="1184" w:type="dxa"/>
@@ -14684,12 +14689,6 @@
         </w:tc>
       </w:tr>
       <w:tr>
-        <w:tblPrEx>
-          <w:tblCellMar>
-            <w:top w:w="0" w:type="dxa"/>
-            <w:bottom w:w="0" w:type="dxa"/>
-          </w:tblCellMar>
-        </w:tblPrEx>
         <w:tc>
           <w:tcPr>
             <w:tcW w:w="1184" w:type="dxa"/>
@@ -14894,12 +14893,6 @@
         </w:tc>
       </w:tr>
       <w:tr>
-        <w:tblPrEx>
-          <w:tblCellMar>
-            <w:top w:w="0" w:type="dxa"/>
-            <w:bottom w:w="0" w:type="dxa"/>
-          </w:tblCellMar>
-        </w:tblPrEx>
         <w:tc>
           <w:tcPr>
             <w:tcW w:w="1184" w:type="dxa"/>
@@ -15055,12 +15048,6 @@
         </w:tc>
       </w:tr>
       <w:tr>
-        <w:tblPrEx>
-          <w:tblCellMar>
-            <w:top w:w="0" w:type="dxa"/>
-            <w:bottom w:w="0" w:type="dxa"/>
-          </w:tblCellMar>
-        </w:tblPrEx>
         <w:tc>
           <w:tcPr>
             <w:tcW w:w="1184" w:type="dxa"/>
@@ -15227,8 +15214,6 @@
               </w:rPr>
               <w:t>-</w:t>
             </w:r>
-            <w:bookmarkStart w:id="5" w:name="_GoBack"/>
-            <w:bookmarkEnd w:id="5"/>
           </w:p>
         </w:tc>
         <w:tc>
@@ -15281,12 +15266,6 @@
         </w:tc>
       </w:tr>
       <w:tr>
-        <w:tblPrEx>
-          <w:tblCellMar>
-            <w:top w:w="0" w:type="dxa"/>
-            <w:bottom w:w="0" w:type="dxa"/>
-          </w:tblCellMar>
-        </w:tblPrEx>
         <w:tc>
           <w:tcPr>
             <w:tcW w:w="1184" w:type="dxa"/>
@@ -15496,12 +15475,6 @@
         </w:tc>
       </w:tr>
       <w:tr>
-        <w:tblPrEx>
-          <w:tblCellMar>
-            <w:top w:w="0" w:type="dxa"/>
-            <w:bottom w:w="0" w:type="dxa"/>
-          </w:tblCellMar>
-        </w:tblPrEx>
         <w:tc>
           <w:tcPr>
             <w:tcW w:w="1184" w:type="dxa"/>
@@ -15720,12 +15693,6 @@
         </w:tc>
       </w:tr>
       <w:tr>
-        <w:tblPrEx>
-          <w:tblCellMar>
-            <w:top w:w="0" w:type="dxa"/>
-            <w:bottom w:w="0" w:type="dxa"/>
-          </w:tblCellMar>
-        </w:tblPrEx>
         <w:tc>
           <w:tcPr>
             <w:tcW w:w="1184" w:type="dxa"/>
@@ -15881,12 +15848,6 @@
         </w:tc>
       </w:tr>
       <w:tr>
-        <w:tblPrEx>
-          <w:tblCellMar>
-            <w:top w:w="0" w:type="dxa"/>
-            <w:bottom w:w="0" w:type="dxa"/>
-          </w:tblCellMar>
-        </w:tblPrEx>
         <w:tc>
           <w:tcPr>
             <w:tcW w:w="1184" w:type="dxa"/>
@@ -16105,12 +16066,6 @@
         </w:tc>
       </w:tr>
       <w:tr>
-        <w:tblPrEx>
-          <w:tblCellMar>
-            <w:top w:w="0" w:type="dxa"/>
-            <w:bottom w:w="0" w:type="dxa"/>
-          </w:tblCellMar>
-        </w:tblPrEx>
         <w:tc>
           <w:tcPr>
             <w:tcW w:w="1184" w:type="dxa"/>
@@ -16266,12 +16221,6 @@
         </w:tc>
       </w:tr>
       <w:tr>
-        <w:tblPrEx>
-          <w:tblCellMar>
-            <w:top w:w="0" w:type="dxa"/>
-            <w:bottom w:w="0" w:type="dxa"/>
-          </w:tblCellMar>
-        </w:tblPrEx>
         <w:tc>
           <w:tcPr>
             <w:tcW w:w="1184" w:type="dxa"/>
@@ -16490,12 +16439,6 @@
         </w:tc>
       </w:tr>
       <w:tr>
-        <w:tblPrEx>
-          <w:tblCellMar>
-            <w:top w:w="0" w:type="dxa"/>
-            <w:bottom w:w="0" w:type="dxa"/>
-          </w:tblCellMar>
-        </w:tblPrEx>
         <w:tc>
           <w:tcPr>
             <w:tcW w:w="1184" w:type="dxa"/>
@@ -16651,12 +16594,6 @@
         </w:tc>
       </w:tr>
       <w:tr>
-        <w:tblPrEx>
-          <w:tblCellMar>
-            <w:top w:w="0" w:type="dxa"/>
-            <w:bottom w:w="0" w:type="dxa"/>
-          </w:tblCellMar>
-        </w:tblPrEx>
         <w:tc>
           <w:tcPr>
             <w:tcW w:w="1184" w:type="dxa"/>
@@ -16880,12 +16817,6 @@
         </w:tc>
       </w:tr>
       <w:tr>
-        <w:tblPrEx>
-          <w:tblCellMar>
-            <w:top w:w="0" w:type="dxa"/>
-            <w:bottom w:w="0" w:type="dxa"/>
-          </w:tblCellMar>
-        </w:tblPrEx>
         <w:tc>
           <w:tcPr>
             <w:tcW w:w="1184" w:type="dxa"/>
@@ -17109,12 +17040,6 @@
         </w:tc>
       </w:tr>
       <w:tr>
-        <w:tblPrEx>
-          <w:tblCellMar>
-            <w:top w:w="0" w:type="dxa"/>
-            <w:bottom w:w="0" w:type="dxa"/>
-          </w:tblCellMar>
-        </w:tblPrEx>
         <w:tc>
           <w:tcPr>
             <w:tcW w:w="1184" w:type="dxa"/>
@@ -17338,12 +17263,6 @@
         </w:tc>
       </w:tr>
       <w:tr>
-        <w:tblPrEx>
-          <w:tblCellMar>
-            <w:top w:w="0" w:type="dxa"/>
-            <w:bottom w:w="0" w:type="dxa"/>
-          </w:tblCellMar>
-        </w:tblPrEx>
         <w:tc>
           <w:tcPr>
             <w:tcW w:w="1184" w:type="dxa"/>
@@ -17562,12 +17481,6 @@
         </w:tc>
       </w:tr>
       <w:tr>
-        <w:tblPrEx>
-          <w:tblCellMar>
-            <w:top w:w="0" w:type="dxa"/>
-            <w:bottom w:w="0" w:type="dxa"/>
-          </w:tblCellMar>
-        </w:tblPrEx>
         <w:tc>
           <w:tcPr>
             <w:tcW w:w="1184" w:type="dxa"/>
@@ -17772,12 +17685,6 @@
         </w:tc>
       </w:tr>
       <w:tr>
-        <w:tblPrEx>
-          <w:tblCellMar>
-            <w:top w:w="0" w:type="dxa"/>
-            <w:bottom w:w="0" w:type="dxa"/>
-          </w:tblCellMar>
-        </w:tblPrEx>
         <w:tc>
           <w:tcPr>
             <w:tcW w:w="1184" w:type="dxa"/>
@@ -17933,12 +17840,6 @@
         </w:tc>
       </w:tr>
       <w:tr>
-        <w:tblPrEx>
-          <w:tblCellMar>
-            <w:top w:w="0" w:type="dxa"/>
-            <w:bottom w:w="0" w:type="dxa"/>
-          </w:tblCellMar>
-        </w:tblPrEx>
         <w:tc>
           <w:tcPr>
             <w:tcW w:w="1184" w:type="dxa"/>
@@ -18157,12 +18058,6 @@
         </w:tc>
       </w:tr>
       <w:tr>
-        <w:tblPrEx>
-          <w:tblCellMar>
-            <w:top w:w="0" w:type="dxa"/>
-            <w:bottom w:w="0" w:type="dxa"/>
-          </w:tblCellMar>
-        </w:tblPrEx>
         <w:tc>
           <w:tcPr>
             <w:tcW w:w="1184" w:type="dxa"/>
@@ -18367,12 +18262,6 @@
         </w:tc>
       </w:tr>
       <w:tr>
-        <w:tblPrEx>
-          <w:tblCellMar>
-            <w:top w:w="0" w:type="dxa"/>
-            <w:bottom w:w="0" w:type="dxa"/>
-          </w:tblCellMar>
-        </w:tblPrEx>
         <w:tc>
           <w:tcPr>
             <w:tcW w:w="1184" w:type="dxa"/>
@@ -18528,12 +18417,6 @@
         </w:tc>
       </w:tr>
       <w:tr>
-        <w:tblPrEx>
-          <w:tblCellMar>
-            <w:top w:w="0" w:type="dxa"/>
-            <w:bottom w:w="0" w:type="dxa"/>
-          </w:tblCellMar>
-        </w:tblPrEx>
         <w:tc>
           <w:tcPr>
             <w:tcW w:w="1184" w:type="dxa"/>
@@ -18752,12 +18635,6 @@
         </w:tc>
       </w:tr>
       <w:tr>
-        <w:tblPrEx>
-          <w:tblCellMar>
-            <w:top w:w="0" w:type="dxa"/>
-            <w:bottom w:w="0" w:type="dxa"/>
-          </w:tblCellMar>
-        </w:tblPrEx>
         <w:tc>
           <w:tcPr>
             <w:tcW w:w="1184" w:type="dxa"/>
@@ -18962,12 +18839,6 @@
         </w:tc>
       </w:tr>
       <w:tr>
-        <w:tblPrEx>
-          <w:tblCellMar>
-            <w:top w:w="0" w:type="dxa"/>
-            <w:bottom w:w="0" w:type="dxa"/>
-          </w:tblCellMar>
-        </w:tblPrEx>
         <w:tc>
           <w:tcPr>
             <w:tcW w:w="1184" w:type="dxa"/>
@@ -19123,12 +18994,6 @@
         </w:tc>
       </w:tr>
       <w:tr>
-        <w:tblPrEx>
-          <w:tblCellMar>
-            <w:top w:w="0" w:type="dxa"/>
-            <w:bottom w:w="0" w:type="dxa"/>
-          </w:tblCellMar>
-        </w:tblPrEx>
         <w:tc>
           <w:tcPr>
             <w:tcW w:w="1184" w:type="dxa"/>
@@ -19583,12 +19448,6 @@
         <w:gridCol w:w="1843"/>
       </w:tblGrid>
       <w:tr>
-        <w:tblPrEx>
-          <w:tblCellMar>
-            <w:top w:w="0" w:type="dxa"/>
-            <w:bottom w:w="0" w:type="dxa"/>
-          </w:tblCellMar>
-        </w:tblPrEx>
         <w:tc>
           <w:tcPr>
             <w:tcW w:w="1142" w:type="dxa"/>
@@ -19787,12 +19646,6 @@
         </w:tc>
       </w:tr>
       <w:tr>
-        <w:tblPrEx>
-          <w:tblCellMar>
-            <w:top w:w="0" w:type="dxa"/>
-            <w:bottom w:w="0" w:type="dxa"/>
-          </w:tblCellMar>
-        </w:tblPrEx>
         <w:tc>
           <w:tcPr>
             <w:tcW w:w="1142" w:type="dxa"/>
@@ -19915,12 +19768,6 @@
         </w:tc>
       </w:tr>
       <w:tr>
-        <w:tblPrEx>
-          <w:tblCellMar>
-            <w:top w:w="0" w:type="dxa"/>
-            <w:bottom w:w="0" w:type="dxa"/>
-          </w:tblCellMar>
-        </w:tblPrEx>
         <w:tc>
           <w:tcPr>
             <w:tcW w:w="1142" w:type="dxa"/>
@@ -20092,12 +19939,6 @@
         </w:tc>
       </w:tr>
       <w:tr>
-        <w:tblPrEx>
-          <w:tblCellMar>
-            <w:top w:w="0" w:type="dxa"/>
-            <w:bottom w:w="0" w:type="dxa"/>
-          </w:tblCellMar>
-        </w:tblPrEx>
         <w:tc>
           <w:tcPr>
             <w:tcW w:w="1142" w:type="dxa"/>
@@ -20239,12 +20080,6 @@
         </w:tc>
       </w:tr>
       <w:tr>
-        <w:tblPrEx>
-          <w:tblCellMar>
-            <w:top w:w="0" w:type="dxa"/>
-            <w:bottom w:w="0" w:type="dxa"/>
-          </w:tblCellMar>
-        </w:tblPrEx>
         <w:tc>
           <w:tcPr>
             <w:tcW w:w="1142" w:type="dxa"/>
@@ -20441,12 +20276,6 @@
         </w:tc>
       </w:tr>
       <w:tr>
-        <w:tblPrEx>
-          <w:tblCellMar>
-            <w:top w:w="0" w:type="dxa"/>
-            <w:bottom w:w="0" w:type="dxa"/>
-          </w:tblCellMar>
-        </w:tblPrEx>
         <w:tc>
           <w:tcPr>
             <w:tcW w:w="1142" w:type="dxa"/>
@@ -20569,12 +20398,6 @@
         </w:tc>
       </w:tr>
       <w:tr>
-        <w:tblPrEx>
-          <w:tblCellMar>
-            <w:top w:w="0" w:type="dxa"/>
-            <w:bottom w:w="0" w:type="dxa"/>
-          </w:tblCellMar>
-        </w:tblPrEx>
         <w:tc>
           <w:tcPr>
             <w:tcW w:w="1142" w:type="dxa"/>
@@ -22177,6 +22000,11 @@
         <w:widowControl/>
         <w:spacing w:line="480" w:lineRule="auto"/>
         <w:ind w:left="450" w:hanging="450"/>
+        <w:rPr>
+          <w:rFonts w:ascii="Times" w:hAnsi="Times"/>
+          <w:sz w:val="24"/>
+          <w:szCs w:val="24"/>
+        </w:rPr>
       </w:pPr>
       <w:bookmarkStart w:id="11" w:name="__DdeLink__2421_86346409"/>
       <w:r>
@@ -22231,147 +22059,6 @@
           <w:szCs w:val="24"/>
         </w:rPr>
         <w:t xml:space="preserve"> Limnology and Oceanography 37, 322–328.</w:t>
-      </w:r>
-    </w:p>
-    <w:p>
-      <w:pPr>
-        <w:widowControl/>
-        <w:spacing w:line="480" w:lineRule="auto"/>
-        <w:ind w:left="450" w:hanging="450"/>
-      </w:pPr>
-      <w:proofErr w:type="spellStart"/>
-      <w:r>
-        <w:rPr>
-          <w:rFonts w:ascii="Times" w:hAnsi="Times"/>
-          <w:sz w:val="24"/>
-          <w:szCs w:val="24"/>
-        </w:rPr>
-        <w:t>Hermanson</w:t>
-      </w:r>
-      <w:proofErr w:type="spellEnd"/>
-      <w:r>
-        <w:rPr>
-          <w:rFonts w:ascii="Times" w:hAnsi="Times"/>
-          <w:sz w:val="24"/>
-          <w:szCs w:val="24"/>
-        </w:rPr>
-        <w:t xml:space="preserve">, M. H., 1990. </w:t>
-      </w:r>
-      <w:proofErr w:type="gramStart"/>
-      <w:r>
-        <w:rPr>
-          <w:rFonts w:ascii="Times" w:hAnsi="Times"/>
-          <w:sz w:val="16"/>
-          <w:szCs w:val="24"/>
-          <w:vertAlign w:val="superscript"/>
-        </w:rPr>
-        <w:t>210</w:t>
-      </w:r>
-      <w:r>
-        <w:rPr>
-          <w:rFonts w:ascii="Times" w:hAnsi="Times"/>
-          <w:sz w:val="24"/>
-          <w:szCs w:val="24"/>
-        </w:rPr>
-        <w:t xml:space="preserve">Pb and </w:t>
-      </w:r>
-      <w:r>
-        <w:rPr>
-          <w:rFonts w:ascii="Times" w:hAnsi="Times"/>
-          <w:sz w:val="16"/>
-          <w:szCs w:val="24"/>
-          <w:vertAlign w:val="superscript"/>
-        </w:rPr>
-        <w:t>137</w:t>
-      </w:r>
-      <w:r>
-        <w:rPr>
-          <w:rFonts w:ascii="Times" w:hAnsi="Times"/>
-          <w:sz w:val="24"/>
-          <w:szCs w:val="24"/>
-        </w:rPr>
-        <w:t>Cs chronology of sediments from small, shallow Arctic lakes.</w:t>
-      </w:r>
-      <w:proofErr w:type="gramEnd"/>
-      <w:r>
-        <w:rPr>
-          <w:rFonts w:ascii="Times" w:hAnsi="Times"/>
-          <w:sz w:val="24"/>
-          <w:szCs w:val="24"/>
-        </w:rPr>
-        <w:t xml:space="preserve"> </w:t>
-      </w:r>
-      <w:proofErr w:type="spellStart"/>
-      <w:r>
-        <w:rPr>
-          <w:rFonts w:ascii="Times" w:hAnsi="Times"/>
-          <w:sz w:val="24"/>
-          <w:szCs w:val="24"/>
-        </w:rPr>
-        <w:t>Geochimica</w:t>
-      </w:r>
-      <w:proofErr w:type="spellEnd"/>
-      <w:r>
-        <w:rPr>
-          <w:rFonts w:ascii="Times" w:hAnsi="Times"/>
-          <w:sz w:val="24"/>
-          <w:szCs w:val="24"/>
-        </w:rPr>
-        <w:t xml:space="preserve"> </w:t>
-      </w:r>
-      <w:proofErr w:type="gramStart"/>
-      <w:r>
-        <w:rPr>
-          <w:rFonts w:ascii="Times" w:hAnsi="Times"/>
-          <w:sz w:val="24"/>
-          <w:szCs w:val="24"/>
-        </w:rPr>
-        <w:t>et</w:t>
-      </w:r>
-      <w:proofErr w:type="gramEnd"/>
-      <w:r>
-        <w:rPr>
-          <w:rFonts w:ascii="Times" w:hAnsi="Times"/>
-          <w:sz w:val="24"/>
-          <w:szCs w:val="24"/>
-        </w:rPr>
-        <w:t xml:space="preserve"> </w:t>
-      </w:r>
-      <w:proofErr w:type="spellStart"/>
-      <w:r>
-        <w:rPr>
-          <w:rFonts w:ascii="Times" w:hAnsi="Times"/>
-          <w:sz w:val="24"/>
-          <w:szCs w:val="24"/>
-        </w:rPr>
-        <w:t>Cosmochimica</w:t>
-      </w:r>
-      <w:proofErr w:type="spellEnd"/>
-      <w:r>
-        <w:rPr>
-          <w:rFonts w:ascii="Times" w:hAnsi="Times"/>
-          <w:sz w:val="24"/>
-          <w:szCs w:val="24"/>
-        </w:rPr>
-        <w:t xml:space="preserve"> </w:t>
-      </w:r>
-      <w:proofErr w:type="spellStart"/>
-      <w:r>
-        <w:rPr>
-          <w:rFonts w:ascii="Times" w:hAnsi="Times"/>
-          <w:sz w:val="24"/>
-          <w:szCs w:val="24"/>
-        </w:rPr>
-        <w:t>Acta</w:t>
-      </w:r>
-      <w:proofErr w:type="spellEnd"/>
-      <w:r>
-        <w:rPr>
-          <w:rFonts w:ascii="Times" w:hAnsi="Times"/>
-          <w:sz w:val="24"/>
-          <w:szCs w:val="24"/>
-        </w:rPr>
-        <w:t xml:space="preserve"> 54, 1443-1451.</w:t>
       </w:r>
     </w:p>
     <w:p>
@@ -22388,6 +22075,218 @@
           <w:sz w:val="24"/>
           <w:szCs w:val="24"/>
         </w:rPr>
+        <w:t>Heathcote</w:t>
+      </w:r>
+      <w:proofErr w:type="spellEnd"/>
+      <w:r>
+        <w:rPr>
+          <w:rFonts w:ascii="Times" w:hAnsi="Times"/>
+          <w:sz w:val="24"/>
+          <w:szCs w:val="24"/>
+        </w:rPr>
+        <w:t>, A. J. &amp; J. A. Downing, 2012.</w:t>
+      </w:r>
+      <w:proofErr w:type="gramEnd"/>
+      <w:r>
+        <w:rPr>
+          <w:rFonts w:ascii="Times" w:hAnsi="Times"/>
+          <w:sz w:val="24"/>
+          <w:szCs w:val="24"/>
+        </w:rPr>
+        <w:t xml:space="preserve"> </w:t>
+      </w:r>
+      <w:proofErr w:type="gramStart"/>
+      <w:r>
+        <w:rPr>
+          <w:rFonts w:ascii="Times" w:hAnsi="Times"/>
+          <w:sz w:val="24"/>
+          <w:szCs w:val="24"/>
+        </w:rPr>
+        <w:t>Impacts of eutrophication on carbon burial in freshwater lakes in an intensively agricultural landscape.</w:t>
+      </w:r>
+      <w:proofErr w:type="gramEnd"/>
+      <w:r>
+        <w:rPr>
+          <w:rFonts w:ascii="Times" w:hAnsi="Times"/>
+          <w:sz w:val="24"/>
+          <w:szCs w:val="24"/>
+        </w:rPr>
+        <w:t xml:space="preserve"> </w:t>
+      </w:r>
+      <w:proofErr w:type="gramStart"/>
+      <w:r>
+        <w:rPr>
+          <w:rFonts w:ascii="Times" w:hAnsi="Times"/>
+          <w:sz w:val="24"/>
+          <w:szCs w:val="24"/>
+        </w:rPr>
+        <w:t>Ecosystems 15, 60-70.</w:t>
+      </w:r>
+      <w:proofErr w:type="gramEnd"/>
+      <w:r>
+        <w:rPr>
+          <w:rFonts w:ascii="Times" w:hAnsi="Times"/>
+          <w:sz w:val="24"/>
+          <w:szCs w:val="24"/>
+        </w:rPr>
+        <w:t xml:space="preserve"> </w:t>
+      </w:r>
+    </w:p>
+    <w:p>
+      <w:pPr>
+        <w:widowControl/>
+        <w:spacing w:line="480" w:lineRule="auto"/>
+        <w:ind w:left="450" w:hanging="450"/>
+      </w:pPr>
+      <w:proofErr w:type="spellStart"/>
+      <w:r>
+        <w:rPr>
+          <w:rFonts w:ascii="Times" w:hAnsi="Times"/>
+          <w:sz w:val="24"/>
+          <w:szCs w:val="24"/>
+        </w:rPr>
+        <w:t>Hermanson</w:t>
+      </w:r>
+      <w:proofErr w:type="spellEnd"/>
+      <w:r>
+        <w:rPr>
+          <w:rFonts w:ascii="Times" w:hAnsi="Times"/>
+          <w:sz w:val="24"/>
+          <w:szCs w:val="24"/>
+        </w:rPr>
+        <w:t xml:space="preserve">, M. H., 1990. </w:t>
+      </w:r>
+      <w:proofErr w:type="gramStart"/>
+      <w:r>
+        <w:rPr>
+          <w:rFonts w:ascii="Times" w:hAnsi="Times"/>
+          <w:sz w:val="16"/>
+          <w:szCs w:val="24"/>
+          <w:vertAlign w:val="superscript"/>
+        </w:rPr>
+        <w:t>210</w:t>
+      </w:r>
+      <w:r>
+        <w:rPr>
+          <w:rFonts w:ascii="Times" w:hAnsi="Times"/>
+          <w:sz w:val="24"/>
+          <w:szCs w:val="24"/>
+        </w:rPr>
+        <w:t xml:space="preserve">Pb and </w:t>
+      </w:r>
+      <w:r>
+        <w:rPr>
+          <w:rFonts w:ascii="Times" w:hAnsi="Times"/>
+          <w:sz w:val="16"/>
+          <w:szCs w:val="24"/>
+          <w:vertAlign w:val="superscript"/>
+        </w:rPr>
+        <w:t>137</w:t>
+      </w:r>
+      <w:r>
+        <w:rPr>
+          <w:rFonts w:ascii="Times" w:hAnsi="Times"/>
+          <w:sz w:val="24"/>
+          <w:szCs w:val="24"/>
+        </w:rPr>
+        <w:t>Cs chronology of sediments from small, shallow Arctic lakes.</w:t>
+      </w:r>
+      <w:proofErr w:type="gramEnd"/>
+      <w:r>
+        <w:rPr>
+          <w:rFonts w:ascii="Times" w:hAnsi="Times"/>
+          <w:sz w:val="24"/>
+          <w:szCs w:val="24"/>
+        </w:rPr>
+        <w:t xml:space="preserve"> </w:t>
+      </w:r>
+      <w:proofErr w:type="spellStart"/>
+      <w:r>
+        <w:rPr>
+          <w:rFonts w:ascii="Times" w:hAnsi="Times"/>
+          <w:sz w:val="24"/>
+          <w:szCs w:val="24"/>
+        </w:rPr>
+        <w:t>Geochimica</w:t>
+      </w:r>
+      <w:proofErr w:type="spellEnd"/>
+      <w:r>
+        <w:rPr>
+          <w:rFonts w:ascii="Times" w:hAnsi="Times"/>
+          <w:sz w:val="24"/>
+          <w:szCs w:val="24"/>
+        </w:rPr>
+        <w:t xml:space="preserve"> </w:t>
+      </w:r>
+      <w:proofErr w:type="gramStart"/>
+      <w:r>
+        <w:rPr>
+          <w:rFonts w:ascii="Times" w:hAnsi="Times"/>
+          <w:sz w:val="24"/>
+          <w:szCs w:val="24"/>
+        </w:rPr>
+        <w:t>et</w:t>
+      </w:r>
+      <w:proofErr w:type="gramEnd"/>
+      <w:r>
+        <w:rPr>
+          <w:rFonts w:ascii="Times" w:hAnsi="Times"/>
+          <w:sz w:val="24"/>
+          <w:szCs w:val="24"/>
+        </w:rPr>
+        <w:t xml:space="preserve"> </w:t>
+      </w:r>
+      <w:proofErr w:type="spellStart"/>
+      <w:r>
+        <w:rPr>
+          <w:rFonts w:ascii="Times" w:hAnsi="Times"/>
+          <w:sz w:val="24"/>
+          <w:szCs w:val="24"/>
+        </w:rPr>
+        <w:t>Cosmochimica</w:t>
+      </w:r>
+      <w:proofErr w:type="spellEnd"/>
+      <w:r>
+        <w:rPr>
+          <w:rFonts w:ascii="Times" w:hAnsi="Times"/>
+          <w:sz w:val="24"/>
+          <w:szCs w:val="24"/>
+        </w:rPr>
+        <w:t xml:space="preserve"> </w:t>
+      </w:r>
+      <w:proofErr w:type="spellStart"/>
+      <w:r>
+        <w:rPr>
+          <w:rFonts w:ascii="Times" w:hAnsi="Times"/>
+          <w:sz w:val="24"/>
+          <w:szCs w:val="24"/>
+        </w:rPr>
+        <w:t>Acta</w:t>
+      </w:r>
+      <w:proofErr w:type="spellEnd"/>
+      <w:r>
+        <w:rPr>
+          <w:rFonts w:ascii="Times" w:hAnsi="Times"/>
+          <w:sz w:val="24"/>
+          <w:szCs w:val="24"/>
+        </w:rPr>
+        <w:t xml:space="preserve"> 54, 1443-1451.</w:t>
+      </w:r>
+    </w:p>
+    <w:p>
+      <w:pPr>
+        <w:widowControl/>
+        <w:spacing w:line="480" w:lineRule="auto"/>
+        <w:ind w:left="450" w:hanging="450"/>
+      </w:pPr>
+      <w:proofErr w:type="spellStart"/>
+      <w:proofErr w:type="gramStart"/>
+      <w:r>
+        <w:rPr>
+          <w:rFonts w:ascii="Times" w:hAnsi="Times"/>
+          <w:sz w:val="24"/>
+          <w:szCs w:val="24"/>
+        </w:rPr>
         <w:t>Hobbie</w:t>
       </w:r>
       <w:proofErr w:type="spellEnd"/>
@@ -22602,6 +22501,7 @@
           <w:sz w:val="24"/>
           <w:szCs w:val="24"/>
         </w:rPr>
+        <w:lastRenderedPageBreak/>
         <w:t>Karlsson</w:t>
       </w:r>
       <w:proofErr w:type="spellEnd"/>
@@ -22692,7 +22592,6 @@
           <w:sz w:val="24"/>
           <w:szCs w:val="24"/>
         </w:rPr>
-        <w:lastRenderedPageBreak/>
         <w:t>Karlsson</w:t>
       </w:r>
       <w:proofErr w:type="spellEnd"/>
@@ -23276,6 +23175,7 @@
           <w:sz w:val="24"/>
           <w:szCs w:val="24"/>
         </w:rPr>
+        <w:lastRenderedPageBreak/>
         <w:t>R Development Core Team 2009.</w:t>
       </w:r>
       <w:proofErr w:type="gramEnd"/>
@@ -23353,7 +23253,6 @@
           <w:sz w:val="24"/>
           <w:szCs w:val="24"/>
         </w:rPr>
-        <w:lastRenderedPageBreak/>
         <w:t>Stanley, D. W. 1976a.</w:t>
       </w:r>
       <w:proofErr w:type="gramEnd"/>
@@ -24455,7 +24354,7 @@
       <w:rPr>
         <w:noProof/>
       </w:rPr>
-      <w:t>19</w:t>
+      <w:t>13</w:t>
     </w:r>
     <w:r>
       <w:fldChar w:fldCharType="end"/>

</xml_diff>